<commit_message>
The Entity Description table didn't come through, so Reupload
The Entity to Description table was added to the wrong version of the word document before, so here is the word document with everything talked about in the last four commits in it.
</commit_message>
<xml_diff>
--- a/SoundShift Part 1 By Joshua Finlayson.docx
+++ b/SoundShift Part 1 By Joshua Finlayson.docx
@@ -3724,6 +3724,393 @@
           <w:b/>
           <w:bCs/>
         </w:rPr>
+        <w:t>Entity Overview</w:t>
+      </w:r>
+    </w:p>
+    <w:tbl>
+      <w:tblPr>
+        <w:tblStyle w:val="PlainTable5"/>
+        <w:tblW w:w="0" w:type="auto"/>
+        <w:tblLook w:val="04A0" w:firstRow="1" w:lastRow="0" w:firstColumn="1" w:lastColumn="0" w:noHBand="0" w:noVBand="1"/>
+      </w:tblPr>
+      <w:tblGrid>
+        <w:gridCol w:w="1701"/>
+        <w:gridCol w:w="7325"/>
+      </w:tblGrid>
+      <w:tr>
+        <w:trPr>
+          <w:cnfStyle w:val="100000000000" w:firstRow="1" w:lastRow="0" w:firstColumn="0" w:lastColumn="0" w:oddVBand="0" w:evenVBand="0" w:oddHBand="0" w:evenHBand="0" w:firstRowFirstColumn="0" w:firstRowLastColumn="0" w:lastRowFirstColumn="0" w:lastRowLastColumn="0"/>
+        </w:trPr>
+        <w:tc>
+          <w:tcPr>
+            <w:cnfStyle w:val="001000000100" w:firstRow="0" w:lastRow="0" w:firstColumn="1" w:lastColumn="0" w:oddVBand="0" w:evenVBand="0" w:oddHBand="0" w:evenHBand="0" w:firstRowFirstColumn="1" w:firstRowLastColumn="0" w:lastRowFirstColumn="0" w:lastRowLastColumn="0"/>
+            <w:tcW w:w="1701" w:type="dxa"/>
+          </w:tcPr>
+          <w:p>
+            <w:pPr>
+              <w:rPr>
+                <w:b/>
+                <w:bCs/>
+              </w:rPr>
+            </w:pPr>
+            <w:r>
+              <w:rPr>
+                <w:b/>
+                <w:bCs/>
+              </w:rPr>
+              <w:t>Entity</w:t>
+            </w:r>
+          </w:p>
+        </w:tc>
+        <w:tc>
+          <w:tcPr>
+            <w:tcW w:w="7325" w:type="dxa"/>
+          </w:tcPr>
+          <w:p>
+            <w:pPr>
+              <w:cnfStyle w:val="100000000000" w:firstRow="1" w:lastRow="0" w:firstColumn="0" w:lastColumn="0" w:oddVBand="0" w:evenVBand="0" w:oddHBand="0" w:evenHBand="0" w:firstRowFirstColumn="0" w:firstRowLastColumn="0" w:lastRowFirstColumn="0" w:lastRowLastColumn="0"/>
+              <w:rPr>
+                <w:b/>
+                <w:bCs/>
+              </w:rPr>
+            </w:pPr>
+            <w:r>
+              <w:rPr>
+                <w:b/>
+                <w:bCs/>
+              </w:rPr>
+              <w:t>Description</w:t>
+            </w:r>
+          </w:p>
+        </w:tc>
+      </w:tr>
+      <w:tr>
+        <w:trPr>
+          <w:cnfStyle w:val="000000100000" w:firstRow="0" w:lastRow="0" w:firstColumn="0" w:lastColumn="0" w:oddVBand="0" w:evenVBand="0" w:oddHBand="1" w:evenHBand="0" w:firstRowFirstColumn="0" w:firstRowLastColumn="0" w:lastRowFirstColumn="0" w:lastRowLastColumn="0"/>
+        </w:trPr>
+        <w:tc>
+          <w:tcPr>
+            <w:cnfStyle w:val="001000000000" w:firstRow="0" w:lastRow="0" w:firstColumn="1" w:lastColumn="0" w:oddVBand="0" w:evenVBand="0" w:oddHBand="0" w:evenHBand="0" w:firstRowFirstColumn="0" w:firstRowLastColumn="0" w:lastRowFirstColumn="0" w:lastRowLastColumn="0"/>
+            <w:tcW w:w="1701" w:type="dxa"/>
+          </w:tcPr>
+          <w:p>
+            <w:r>
+              <w:t>Customer</w:t>
+            </w:r>
+          </w:p>
+        </w:tc>
+        <w:tc>
+          <w:tcPr>
+            <w:tcW w:w="7325" w:type="dxa"/>
+          </w:tcPr>
+          <w:p>
+            <w:pPr>
+              <w:cnfStyle w:val="000000100000" w:firstRow="0" w:lastRow="0" w:firstColumn="0" w:lastColumn="0" w:oddVBand="0" w:evenVBand="0" w:oddHBand="1" w:evenHBand="0" w:firstRowFirstColumn="0" w:firstRowLastColumn="0" w:lastRowFirstColumn="0" w:lastRowLastColumn="0"/>
+            </w:pPr>
+            <w:r>
+              <w:t>Stores data on customers, such as their password, which set of bank details they are connected to, their username, and their email to be able to contact them</w:t>
+            </w:r>
+          </w:p>
+        </w:tc>
+      </w:tr>
+      <w:tr>
+        <w:tc>
+          <w:tcPr>
+            <w:cnfStyle w:val="001000000000" w:firstRow="0" w:lastRow="0" w:firstColumn="1" w:lastColumn="0" w:oddVBand="0" w:evenVBand="0" w:oddHBand="0" w:evenHBand="0" w:firstRowFirstColumn="0" w:firstRowLastColumn="0" w:lastRowFirstColumn="0" w:lastRowLastColumn="0"/>
+            <w:tcW w:w="1701" w:type="dxa"/>
+          </w:tcPr>
+          <w:p>
+            <w:r>
+              <w:t>Bank Details</w:t>
+            </w:r>
+          </w:p>
+        </w:tc>
+        <w:tc>
+          <w:tcPr>
+            <w:tcW w:w="7325" w:type="dxa"/>
+          </w:tcPr>
+          <w:p>
+            <w:pPr>
+              <w:cnfStyle w:val="000000000000" w:firstRow="0" w:lastRow="0" w:firstColumn="0" w:lastColumn="0" w:oddVBand="0" w:evenVBand="0" w:oddHBand="0" w:evenHBand="0" w:firstRowFirstColumn="0" w:firstRowLastColumn="0" w:lastRowFirstColumn="0" w:lastRowLastColumn="0"/>
+            </w:pPr>
+            <w:r>
+              <w:t xml:space="preserve">Stores all the necessary data </w:t>
+            </w:r>
+            <w:proofErr w:type="gramStart"/>
+            <w:r>
+              <w:t>in order to</w:t>
+            </w:r>
+            <w:proofErr w:type="gramEnd"/>
+            <w:r>
+              <w:t xml:space="preserve"> charge a customer’s credit/debit card for any purchases they make</w:t>
+            </w:r>
+          </w:p>
+        </w:tc>
+      </w:tr>
+      <w:tr>
+        <w:trPr>
+          <w:cnfStyle w:val="000000100000" w:firstRow="0" w:lastRow="0" w:firstColumn="0" w:lastColumn="0" w:oddVBand="0" w:evenVBand="0" w:oddHBand="1" w:evenHBand="0" w:firstRowFirstColumn="0" w:firstRowLastColumn="0" w:lastRowFirstColumn="0" w:lastRowLastColumn="0"/>
+        </w:trPr>
+        <w:tc>
+          <w:tcPr>
+            <w:cnfStyle w:val="001000000000" w:firstRow="0" w:lastRow="0" w:firstColumn="1" w:lastColumn="0" w:oddVBand="0" w:evenVBand="0" w:oddHBand="0" w:evenHBand="0" w:firstRowFirstColumn="0" w:firstRowLastColumn="0" w:lastRowFirstColumn="0" w:lastRowLastColumn="0"/>
+            <w:tcW w:w="1701" w:type="dxa"/>
+          </w:tcPr>
+          <w:p>
+            <w:r>
+              <w:t>Subscription Invoice</w:t>
+            </w:r>
+          </w:p>
+        </w:tc>
+        <w:tc>
+          <w:tcPr>
+            <w:tcW w:w="7325" w:type="dxa"/>
+          </w:tcPr>
+          <w:p>
+            <w:pPr>
+              <w:cnfStyle w:val="000000100000" w:firstRow="0" w:lastRow="0" w:firstColumn="0" w:lastColumn="0" w:oddVBand="0" w:evenVBand="0" w:oddHBand="1" w:evenHBand="0" w:firstRowFirstColumn="0" w:firstRowLastColumn="0" w:lastRowFirstColumn="0" w:lastRowLastColumn="0"/>
+            </w:pPr>
+            <w:r>
+              <w:t xml:space="preserve">Stores the invoices in each record, of each purchase of the subscription made. Customers must purchase a subscription either monthly, or every six months, </w:t>
+            </w:r>
+            <w:proofErr w:type="gramStart"/>
+            <w:r>
+              <w:t>in order to</w:t>
+            </w:r>
+            <w:proofErr w:type="gramEnd"/>
+            <w:r>
+              <w:t xml:space="preserve"> continue streaming songs. This entity stores all the necessary sales information of that purchase</w:t>
+            </w:r>
+          </w:p>
+        </w:tc>
+      </w:tr>
+      <w:tr>
+        <w:tc>
+          <w:tcPr>
+            <w:cnfStyle w:val="001000000000" w:firstRow="0" w:lastRow="0" w:firstColumn="1" w:lastColumn="0" w:oddVBand="0" w:evenVBand="0" w:oddHBand="0" w:evenHBand="0" w:firstRowFirstColumn="0" w:firstRowLastColumn="0" w:lastRowFirstColumn="0" w:lastRowLastColumn="0"/>
+            <w:tcW w:w="1701" w:type="dxa"/>
+          </w:tcPr>
+          <w:p>
+            <w:r>
+              <w:t>Recently Played Songs</w:t>
+            </w:r>
+          </w:p>
+        </w:tc>
+        <w:tc>
+          <w:tcPr>
+            <w:tcW w:w="7325" w:type="dxa"/>
+          </w:tcPr>
+          <w:p>
+            <w:pPr>
+              <w:cnfStyle w:val="000000000000" w:firstRow="0" w:lastRow="0" w:firstColumn="0" w:lastColumn="0" w:oddVBand="0" w:evenVBand="0" w:oddHBand="0" w:evenHBand="0" w:firstRowFirstColumn="0" w:firstRowLastColumn="0" w:lastRowFirstColumn="0" w:lastRowLastColumn="0"/>
+            </w:pPr>
+            <w:r>
+              <w:t>This entity tracks which songs a customer has recently listened to, this therefore needs to contain, which customer listened to it, which song they listened to, and when it was listened to</w:t>
+            </w:r>
+          </w:p>
+        </w:tc>
+      </w:tr>
+      <w:tr>
+        <w:trPr>
+          <w:cnfStyle w:val="000000100000" w:firstRow="0" w:lastRow="0" w:firstColumn="0" w:lastColumn="0" w:oddVBand="0" w:evenVBand="0" w:oddHBand="1" w:evenHBand="0" w:firstRowFirstColumn="0" w:firstRowLastColumn="0" w:lastRowFirstColumn="0" w:lastRowLastColumn="0"/>
+        </w:trPr>
+        <w:tc>
+          <w:tcPr>
+            <w:cnfStyle w:val="001000000000" w:firstRow="0" w:lastRow="0" w:firstColumn="1" w:lastColumn="0" w:oddVBand="0" w:evenVBand="0" w:oddHBand="0" w:evenHBand="0" w:firstRowFirstColumn="0" w:firstRowLastColumn="0" w:lastRowFirstColumn="0" w:lastRowLastColumn="0"/>
+            <w:tcW w:w="1701" w:type="dxa"/>
+          </w:tcPr>
+          <w:p>
+            <w:r>
+              <w:t>Genre</w:t>
+            </w:r>
+          </w:p>
+        </w:tc>
+        <w:tc>
+          <w:tcPr>
+            <w:tcW w:w="7325" w:type="dxa"/>
+          </w:tcPr>
+          <w:p>
+            <w:pPr>
+              <w:cnfStyle w:val="000000100000" w:firstRow="0" w:lastRow="0" w:firstColumn="0" w:lastColumn="0" w:oddVBand="0" w:evenVBand="0" w:oddHBand="1" w:evenHBand="0" w:firstRowFirstColumn="0" w:firstRowLastColumn="0" w:lastRowFirstColumn="0" w:lastRowLastColumn="0"/>
+            </w:pPr>
+            <w:r>
+              <w:t>Stores all the genres that songs can be e.g. ‘Rock’, ‘Jazz’, ‘Hip-Hop’, ‘Pop’</w:t>
+            </w:r>
+          </w:p>
+        </w:tc>
+      </w:tr>
+      <w:tr>
+        <w:tc>
+          <w:tcPr>
+            <w:cnfStyle w:val="001000000000" w:firstRow="0" w:lastRow="0" w:firstColumn="1" w:lastColumn="0" w:oddVBand="0" w:evenVBand="0" w:oddHBand="0" w:evenHBand="0" w:firstRowFirstColumn="0" w:firstRowLastColumn="0" w:lastRowFirstColumn="0" w:lastRowLastColumn="0"/>
+            <w:tcW w:w="1701" w:type="dxa"/>
+          </w:tcPr>
+          <w:p>
+            <w:r>
+              <w:t>Album</w:t>
+            </w:r>
+          </w:p>
+        </w:tc>
+        <w:tc>
+          <w:tcPr>
+            <w:tcW w:w="7325" w:type="dxa"/>
+          </w:tcPr>
+          <w:p>
+            <w:pPr>
+              <w:cnfStyle w:val="000000000000" w:firstRow="0" w:lastRow="0" w:firstColumn="0" w:lastColumn="0" w:oddVBand="0" w:evenVBand="0" w:oddHBand="0" w:evenHBand="0" w:firstRowFirstColumn="0" w:firstRowLastColumn="0" w:lastRowFirstColumn="0" w:lastRowLastColumn="0"/>
+            </w:pPr>
+            <w:r>
+              <w:t>Stores all the albums that the streaming service provides, albums are defined for this purpose, as a collection of songs</w:t>
+            </w:r>
+          </w:p>
+        </w:tc>
+      </w:tr>
+      <w:tr>
+        <w:trPr>
+          <w:cnfStyle w:val="000000100000" w:firstRow="0" w:lastRow="0" w:firstColumn="0" w:lastColumn="0" w:oddVBand="0" w:evenVBand="0" w:oddHBand="1" w:evenHBand="0" w:firstRowFirstColumn="0" w:firstRowLastColumn="0" w:lastRowFirstColumn="0" w:lastRowLastColumn="0"/>
+        </w:trPr>
+        <w:tc>
+          <w:tcPr>
+            <w:cnfStyle w:val="001000000000" w:firstRow="0" w:lastRow="0" w:firstColumn="1" w:lastColumn="0" w:oddVBand="0" w:evenVBand="0" w:oddHBand="0" w:evenHBand="0" w:firstRowFirstColumn="0" w:firstRowLastColumn="0" w:lastRowFirstColumn="0" w:lastRowLastColumn="0"/>
+            <w:tcW w:w="1701" w:type="dxa"/>
+          </w:tcPr>
+          <w:p>
+            <w:r>
+              <w:t>Artist</w:t>
+            </w:r>
+          </w:p>
+        </w:tc>
+        <w:tc>
+          <w:tcPr>
+            <w:tcW w:w="7325" w:type="dxa"/>
+          </w:tcPr>
+          <w:p>
+            <w:pPr>
+              <w:cnfStyle w:val="000000100000" w:firstRow="0" w:lastRow="0" w:firstColumn="0" w:lastColumn="0" w:oddVBand="0" w:evenVBand="0" w:oddHBand="1" w:evenHBand="0" w:firstRowFirstColumn="0" w:firstRowLastColumn="0" w:lastRowFirstColumn="0" w:lastRowLastColumn="0"/>
+            </w:pPr>
+            <w:r>
+              <w:t>Stores all artists that create songs on the platform, for this, their ‘stage name’ is needed, and other credentials such as their password, so they can sign in, and publish songs under this account</w:t>
+            </w:r>
+          </w:p>
+        </w:tc>
+      </w:tr>
+      <w:tr>
+        <w:tc>
+          <w:tcPr>
+            <w:cnfStyle w:val="001000000000" w:firstRow="0" w:lastRow="0" w:firstColumn="1" w:lastColumn="0" w:oddVBand="0" w:evenVBand="0" w:oddHBand="0" w:evenHBand="0" w:firstRowFirstColumn="0" w:firstRowLastColumn="0" w:lastRowFirstColumn="0" w:lastRowLastColumn="0"/>
+            <w:tcW w:w="1701" w:type="dxa"/>
+          </w:tcPr>
+          <w:p>
+            <w:r>
+              <w:t>Song</w:t>
+            </w:r>
+          </w:p>
+        </w:tc>
+        <w:tc>
+          <w:tcPr>
+            <w:tcW w:w="7325" w:type="dxa"/>
+          </w:tcPr>
+          <w:p>
+            <w:pPr>
+              <w:cnfStyle w:val="000000000000" w:firstRow="0" w:lastRow="0" w:firstColumn="0" w:lastColumn="0" w:oddVBand="0" w:evenVBand="0" w:oddHBand="0" w:evenHBand="0" w:firstRowFirstColumn="0" w:firstRowLastColumn="0" w:lastRowFirstColumn="0" w:lastRowLastColumn="0"/>
+            </w:pPr>
+            <w:r>
+              <w:t>This stores all the songs on the platform, along with their length, and which album they were released as a part of</w:t>
+            </w:r>
+          </w:p>
+        </w:tc>
+      </w:tr>
+      <w:tr>
+        <w:trPr>
+          <w:cnfStyle w:val="000000100000" w:firstRow="0" w:lastRow="0" w:firstColumn="0" w:lastColumn="0" w:oddVBand="0" w:evenVBand="0" w:oddHBand="1" w:evenHBand="0" w:firstRowFirstColumn="0" w:firstRowLastColumn="0" w:lastRowFirstColumn="0" w:lastRowLastColumn="0"/>
+        </w:trPr>
+        <w:tc>
+          <w:tcPr>
+            <w:cnfStyle w:val="001000000000" w:firstRow="0" w:lastRow="0" w:firstColumn="1" w:lastColumn="0" w:oddVBand="0" w:evenVBand="0" w:oddHBand="0" w:evenHBand="0" w:firstRowFirstColumn="0" w:firstRowLastColumn="0" w:lastRowFirstColumn="0" w:lastRowLastColumn="0"/>
+            <w:tcW w:w="1701" w:type="dxa"/>
+          </w:tcPr>
+          <w:p>
+            <w:r>
+              <w:t>Song Artist Bridge</w:t>
+            </w:r>
+          </w:p>
+        </w:tc>
+        <w:tc>
+          <w:tcPr>
+            <w:tcW w:w="7325" w:type="dxa"/>
+          </w:tcPr>
+          <w:p>
+            <w:pPr>
+              <w:cnfStyle w:val="000000100000" w:firstRow="0" w:lastRow="0" w:firstColumn="0" w:lastColumn="0" w:oddVBand="0" w:evenVBand="0" w:oddHBand="1" w:evenHBand="0" w:firstRowFirstColumn="0" w:firstRowLastColumn="0" w:lastRowFirstColumn="0" w:lastRowLastColumn="0"/>
+            </w:pPr>
+            <w:r>
+              <w:t xml:space="preserve">This bridging table resolves the many to many </w:t>
+            </w:r>
+            <w:proofErr w:type="gramStart"/>
+            <w:r>
+              <w:t>relation</w:t>
+            </w:r>
+            <w:proofErr w:type="gramEnd"/>
+            <w:r>
+              <w:t xml:space="preserve"> of ‘Song’s and ‘Artist’s, as naturally an artist can release many songs, and as artists </w:t>
+            </w:r>
+            <w:r>
+              <w:lastRenderedPageBreak/>
+              <w:t>collaborate, a ‘Song’ can have multiple artists that contributed to it. So, this bridging table resolves this many to many relation</w:t>
+            </w:r>
+          </w:p>
+        </w:tc>
+      </w:tr>
+      <w:tr>
+        <w:tc>
+          <w:tcPr>
+            <w:cnfStyle w:val="001000000000" w:firstRow="0" w:lastRow="0" w:firstColumn="1" w:lastColumn="0" w:oddVBand="0" w:evenVBand="0" w:oddHBand="0" w:evenHBand="0" w:firstRowFirstColumn="0" w:firstRowLastColumn="0" w:lastRowFirstColumn="0" w:lastRowLastColumn="0"/>
+            <w:tcW w:w="1701" w:type="dxa"/>
+          </w:tcPr>
+          <w:p>
+            <w:r>
+              <w:lastRenderedPageBreak/>
+              <w:t>Song Genre Bridge</w:t>
+            </w:r>
+          </w:p>
+        </w:tc>
+        <w:tc>
+          <w:tcPr>
+            <w:tcW w:w="7325" w:type="dxa"/>
+          </w:tcPr>
+          <w:p>
+            <w:pPr>
+              <w:cnfStyle w:val="000000000000" w:firstRow="0" w:lastRow="0" w:firstColumn="0" w:lastColumn="0" w:oddVBand="0" w:evenVBand="0" w:oddHBand="0" w:evenHBand="0" w:firstRowFirstColumn="0" w:firstRowLastColumn="0" w:lastRowFirstColumn="0" w:lastRowLastColumn="0"/>
+            </w:pPr>
+            <w:r>
+              <w:t xml:space="preserve">This is a bridging table between the entities ‘Song’ and ‘Genre’, this resolves the many to many </w:t>
+            </w:r>
+            <w:proofErr w:type="gramStart"/>
+            <w:r>
+              <w:t>relation</w:t>
+            </w:r>
+            <w:proofErr w:type="gramEnd"/>
+            <w:r>
+              <w:t xml:space="preserve"> of the two. As multiple songs share the same genre. And a Song can have multiple genres such as ‘Pop rock’</w:t>
+            </w:r>
+          </w:p>
+        </w:tc>
+      </w:tr>
+    </w:tbl>
+    <w:p/>
+    <w:p/>
+    <w:p>
+      <w:pPr>
+        <w:rPr>
+          <w:b/>
+          <w:bCs/>
+        </w:rPr>
+      </w:pPr>
+      <w:r>
+        <w:rPr>
+          <w:b/>
+          <w:bCs/>
+        </w:rPr>
         <w:t>SQL Quires in English</w:t>
       </w:r>
     </w:p>
@@ -3897,6 +4284,135 @@
           <w:bCs/>
         </w:rPr>
       </w:pPr>
+    </w:p>
+    <w:p>
+      <w:pPr>
+        <w:rPr>
+          <w:b/>
+          <w:bCs/>
+        </w:rPr>
+      </w:pPr>
+    </w:p>
+    <w:p>
+      <w:pPr>
+        <w:rPr>
+          <w:b/>
+          <w:bCs/>
+        </w:rPr>
+      </w:pPr>
+    </w:p>
+    <w:p>
+      <w:pPr>
+        <w:rPr>
+          <w:b/>
+          <w:bCs/>
+        </w:rPr>
+      </w:pPr>
+    </w:p>
+    <w:p>
+      <w:pPr>
+        <w:rPr>
+          <w:b/>
+          <w:bCs/>
+        </w:rPr>
+      </w:pPr>
+    </w:p>
+    <w:p>
+      <w:pPr>
+        <w:rPr>
+          <w:b/>
+          <w:bCs/>
+        </w:rPr>
+      </w:pPr>
+    </w:p>
+    <w:p>
+      <w:pPr>
+        <w:rPr>
+          <w:b/>
+          <w:bCs/>
+        </w:rPr>
+      </w:pPr>
+    </w:p>
+    <w:p>
+      <w:pPr>
+        <w:rPr>
+          <w:b/>
+          <w:bCs/>
+        </w:rPr>
+      </w:pPr>
+    </w:p>
+    <w:p>
+      <w:pPr>
+        <w:rPr>
+          <w:b/>
+          <w:bCs/>
+        </w:rPr>
+      </w:pPr>
+    </w:p>
+    <w:p>
+      <w:pPr>
+        <w:rPr>
+          <w:b/>
+          <w:bCs/>
+        </w:rPr>
+      </w:pPr>
+    </w:p>
+    <w:p>
+      <w:pPr>
+        <w:rPr>
+          <w:b/>
+          <w:bCs/>
+        </w:rPr>
+      </w:pPr>
+    </w:p>
+    <w:p>
+      <w:pPr>
+        <w:rPr>
+          <w:b/>
+          <w:bCs/>
+        </w:rPr>
+      </w:pPr>
+    </w:p>
+    <w:p>
+      <w:pPr>
+        <w:rPr>
+          <w:b/>
+          <w:bCs/>
+        </w:rPr>
+      </w:pPr>
+    </w:p>
+    <w:p>
+      <w:pPr>
+        <w:rPr>
+          <w:b/>
+          <w:bCs/>
+        </w:rPr>
+      </w:pPr>
+    </w:p>
+    <w:p>
+      <w:pPr>
+        <w:rPr>
+          <w:b/>
+          <w:bCs/>
+        </w:rPr>
+      </w:pPr>
+    </w:p>
+    <w:p>
+      <w:pPr>
+        <w:jc w:val="center"/>
+        <w:rPr>
+          <w:b/>
+          <w:bCs/>
+        </w:rPr>
+      </w:pPr>
+      <w:r>
+        <w:rPr>
+          <w:b/>
+          <w:bCs/>
+        </w:rPr>
+        <w:lastRenderedPageBreak/>
+        <w:t>Appendix</w:t>
+      </w:r>
     </w:p>
     <w:p>
       <w:pPr>
@@ -6562,6 +7078,126 @@
       </w:tblBorders>
     </w:tblPr>
   </w:style>
+  <w:style w:type="table" w:styleId="PlainTable5">
+    <w:name w:val="Plain Table 5"/>
+    <w:basedOn w:val="TableNormal"/>
+    <w:uiPriority w:val="45"/>
+    <w:rsid w:val="005B36AE"/>
+    <w:pPr>
+      <w:spacing w:after="0" w:line="240" w:lineRule="auto"/>
+    </w:pPr>
+    <w:tblPr>
+      <w:tblStyleRowBandSize w:val="1"/>
+      <w:tblStyleColBandSize w:val="1"/>
+    </w:tblPr>
+    <w:tblStylePr w:type="firstRow">
+      <w:rPr>
+        <w:rFonts w:asciiTheme="majorHAnsi" w:eastAsiaTheme="majorEastAsia" w:hAnsiTheme="majorHAnsi" w:cstheme="majorBidi"/>
+        <w:i/>
+        <w:iCs/>
+        <w:sz w:val="26"/>
+      </w:rPr>
+      <w:tblPr/>
+      <w:tcPr>
+        <w:tcBorders>
+          <w:bottom w:val="single" w:sz="4" w:space="0" w:color="7F7F7F" w:themeColor="text1" w:themeTint="80"/>
+        </w:tcBorders>
+        <w:shd w:val="clear" w:color="auto" w:fill="FFFFFF" w:themeFill="background1"/>
+      </w:tcPr>
+    </w:tblStylePr>
+    <w:tblStylePr w:type="lastRow">
+      <w:rPr>
+        <w:rFonts w:asciiTheme="majorHAnsi" w:eastAsiaTheme="majorEastAsia" w:hAnsiTheme="majorHAnsi" w:cstheme="majorBidi"/>
+        <w:i/>
+        <w:iCs/>
+        <w:sz w:val="26"/>
+      </w:rPr>
+      <w:tblPr/>
+      <w:tcPr>
+        <w:tcBorders>
+          <w:top w:val="single" w:sz="4" w:space="0" w:color="7F7F7F" w:themeColor="text1" w:themeTint="80"/>
+        </w:tcBorders>
+        <w:shd w:val="clear" w:color="auto" w:fill="FFFFFF" w:themeFill="background1"/>
+      </w:tcPr>
+    </w:tblStylePr>
+    <w:tblStylePr w:type="firstCol">
+      <w:pPr>
+        <w:jc w:val="right"/>
+      </w:pPr>
+      <w:rPr>
+        <w:rFonts w:asciiTheme="majorHAnsi" w:eastAsiaTheme="majorEastAsia" w:hAnsiTheme="majorHAnsi" w:cstheme="majorBidi"/>
+        <w:i/>
+        <w:iCs/>
+        <w:sz w:val="26"/>
+      </w:rPr>
+      <w:tblPr/>
+      <w:tcPr>
+        <w:tcBorders>
+          <w:right w:val="single" w:sz="4" w:space="0" w:color="7F7F7F" w:themeColor="text1" w:themeTint="80"/>
+        </w:tcBorders>
+        <w:shd w:val="clear" w:color="auto" w:fill="FFFFFF" w:themeFill="background1"/>
+      </w:tcPr>
+    </w:tblStylePr>
+    <w:tblStylePr w:type="lastCol">
+      <w:rPr>
+        <w:rFonts w:asciiTheme="majorHAnsi" w:eastAsiaTheme="majorEastAsia" w:hAnsiTheme="majorHAnsi" w:cstheme="majorBidi"/>
+        <w:i/>
+        <w:iCs/>
+        <w:sz w:val="26"/>
+      </w:rPr>
+      <w:tblPr/>
+      <w:tcPr>
+        <w:tcBorders>
+          <w:left w:val="single" w:sz="4" w:space="0" w:color="7F7F7F" w:themeColor="text1" w:themeTint="80"/>
+        </w:tcBorders>
+        <w:shd w:val="clear" w:color="auto" w:fill="FFFFFF" w:themeFill="background1"/>
+      </w:tcPr>
+    </w:tblStylePr>
+    <w:tblStylePr w:type="band1Vert">
+      <w:tblPr/>
+      <w:tcPr>
+        <w:shd w:val="clear" w:color="auto" w:fill="F2F2F2" w:themeFill="background1" w:themeFillShade="F2"/>
+      </w:tcPr>
+    </w:tblStylePr>
+    <w:tblStylePr w:type="band1Horz">
+      <w:tblPr/>
+      <w:tcPr>
+        <w:shd w:val="clear" w:color="auto" w:fill="F2F2F2" w:themeFill="background1" w:themeFillShade="F2"/>
+      </w:tcPr>
+    </w:tblStylePr>
+    <w:tblStylePr w:type="neCell">
+      <w:tblPr/>
+      <w:tcPr>
+        <w:tcBorders>
+          <w:left w:val="nil"/>
+        </w:tcBorders>
+      </w:tcPr>
+    </w:tblStylePr>
+    <w:tblStylePr w:type="nwCell">
+      <w:tblPr/>
+      <w:tcPr>
+        <w:tcBorders>
+          <w:right w:val="nil"/>
+        </w:tcBorders>
+      </w:tcPr>
+    </w:tblStylePr>
+    <w:tblStylePr w:type="seCell">
+      <w:tblPr/>
+      <w:tcPr>
+        <w:tcBorders>
+          <w:left w:val="nil"/>
+        </w:tcBorders>
+      </w:tcPr>
+    </w:tblStylePr>
+    <w:tblStylePr w:type="swCell">
+      <w:tblPr/>
+      <w:tcPr>
+        <w:tcBorders>
+          <w:right w:val="nil"/>
+        </w:tcBorders>
+      </w:tcPr>
+    </w:tblStylePr>
+  </w:style>
 </w:styles>
 </file>
 

</xml_diff>

<commit_message>
Wrote up on how the solution meets requirements
Also changed the format of the data dictionaries, and added a few sanitisation methods within the frontend code.
</commit_message>
<xml_diff>
--- a/SoundShift Part 1 By Joshua Finlayson.docx
+++ b/SoundShift Part 1 By Joshua Finlayson.docx
@@ -481,7 +481,16 @@
         </w:rPr>
       </w:pPr>
       <w:r>
-        <w:t>Users need to be able to create accounts and sign in to said accounts</w:t>
+        <w:t xml:space="preserve">Users need to be able to sign in to </w:t>
+      </w:r>
+      <w:r>
+        <w:t>their</w:t>
+      </w:r>
+      <w:r>
+        <w:t xml:space="preserve"> account</w:t>
+      </w:r>
+      <w:r>
+        <w:t xml:space="preserve"> on the software</w:t>
       </w:r>
     </w:p>
     <w:p>
@@ -706,13 +715,8 @@
           <w:bCs/>
         </w:rPr>
       </w:pPr>
-      <w:proofErr w:type="gramStart"/>
-      <w:r>
-        <w:t>All of</w:t>
-      </w:r>
-      <w:proofErr w:type="gramEnd"/>
-      <w:r>
-        <w:t xml:space="preserve"> the songs must be stored in the database, along with their respective attributes</w:t>
+      <w:r>
+        <w:t>All of the songs must be stored in the database, along with their respective attributes</w:t>
       </w:r>
     </w:p>
     <w:p>
@@ -834,15 +838,7 @@
         <w:t xml:space="preserve">User data in the database is </w:t>
       </w:r>
       <w:r>
-        <w:t xml:space="preserve">updated </w:t>
-      </w:r>
-      <w:proofErr w:type="gramStart"/>
-      <w:r>
-        <w:t>every once in a while</w:t>
-      </w:r>
-      <w:proofErr w:type="gramEnd"/>
-      <w:r>
-        <w:t>, by asking them if it is up to date.</w:t>
+        <w:t>updated every once in a while, by asking them if it is up to date.</w:t>
       </w:r>
     </w:p>
     <w:p>
@@ -1775,15 +1771,7 @@
         <w:t xml:space="preserve">, as recent data is more relevant to any current problem then out of date data. This ensures that </w:t>
       </w:r>
       <w:r>
-        <w:t xml:space="preserve">decisions are made based </w:t>
-      </w:r>
-      <w:proofErr w:type="gramStart"/>
-      <w:r>
-        <w:t>off of</w:t>
-      </w:r>
-      <w:proofErr w:type="gramEnd"/>
-      <w:r>
-        <w:t xml:space="preserve"> current data instead of outdated data. </w:t>
+        <w:t xml:space="preserve">decisions are made based off of current data instead of outdated data. </w:t>
       </w:r>
       <w:r>
         <w:t>Sound Shift</w:t>
@@ -2002,24 +1990,15 @@
       </w:r>
     </w:p>
     <w:p>
-      <w:proofErr w:type="gramStart"/>
-      <w:r>
-        <w:t>Customer(</w:t>
-      </w:r>
-      <w:proofErr w:type="spellStart"/>
-      <w:proofErr w:type="gramEnd"/>
-      <w:r>
-        <w:t>CustomerID</w:t>
-      </w:r>
-      <w:proofErr w:type="spellEnd"/>
+      <w:r>
+        <w:t>Customer(CustomerID</w:t>
+      </w:r>
       <w:r>
         <w:t xml:space="preserve">, Username, </w:t>
       </w:r>
-      <w:proofErr w:type="spellStart"/>
       <w:r>
         <w:t>BankDetailsID</w:t>
       </w:r>
-      <w:proofErr w:type="spellEnd"/>
       <w:r>
         <w:t>, Email</w:t>
       </w:r>
@@ -2031,44 +2010,21 @@
       </w:r>
     </w:p>
     <w:p>
-      <w:proofErr w:type="spellStart"/>
-      <w:proofErr w:type="gramStart"/>
       <w:r>
         <w:t>BankDetail</w:t>
       </w:r>
       <w:r>
         <w:t>s</w:t>
       </w:r>
-      <w:proofErr w:type="spellEnd"/>
-      <w:r>
-        <w:t>(</w:t>
-      </w:r>
-      <w:proofErr w:type="spellStart"/>
-      <w:proofErr w:type="gramEnd"/>
-      <w:r>
-        <w:t>BankDetailsID</w:t>
-      </w:r>
-      <w:proofErr w:type="spellEnd"/>
-      <w:r>
-        <w:t xml:space="preserve">, </w:t>
-      </w:r>
-      <w:proofErr w:type="spellStart"/>
-      <w:r>
-        <w:t>CardNumber</w:t>
-      </w:r>
-      <w:proofErr w:type="spellEnd"/>
-      <w:r>
-        <w:t xml:space="preserve">, </w:t>
-      </w:r>
-      <w:proofErr w:type="spellStart"/>
-      <w:r>
-        <w:t>CardHolderName</w:t>
-      </w:r>
-      <w:proofErr w:type="spellEnd"/>
-      <w:r>
-        <w:t xml:space="preserve">, </w:t>
-      </w:r>
-      <w:proofErr w:type="spellStart"/>
+      <w:r>
+        <w:t xml:space="preserve">(BankDetailsID, </w:t>
+      </w:r>
+      <w:r>
+        <w:t xml:space="preserve">CardNumber, </w:t>
+      </w:r>
+      <w:r>
+        <w:t xml:space="preserve">CardHolderName, </w:t>
+      </w:r>
       <w:r>
         <w:t>Exp</w:t>
       </w:r>
@@ -2076,304 +2032,112 @@
         <w:t>i</w:t>
       </w:r>
       <w:r>
-        <w:t>rationDate</w:t>
-      </w:r>
-      <w:proofErr w:type="spellEnd"/>
-      <w:r>
-        <w:t>, CVV</w:t>
+        <w:t>rationDate, CVV</w:t>
       </w:r>
       <w:r>
         <w:t>)</w:t>
       </w:r>
     </w:p>
     <w:p>
-      <w:proofErr w:type="spellStart"/>
-      <w:proofErr w:type="gramStart"/>
       <w:r>
         <w:t>SubscriptionInvoice</w:t>
       </w:r>
-      <w:proofErr w:type="spellEnd"/>
-      <w:r>
-        <w:t>(</w:t>
-      </w:r>
-      <w:proofErr w:type="spellStart"/>
-      <w:proofErr w:type="gramEnd"/>
-      <w:r>
-        <w:t>InvoiceID</w:t>
-      </w:r>
-      <w:proofErr w:type="spellEnd"/>
-      <w:r>
-        <w:t xml:space="preserve">, </w:t>
-      </w:r>
-      <w:proofErr w:type="spellStart"/>
-      <w:r>
-        <w:t>SaleDate</w:t>
-      </w:r>
-      <w:proofErr w:type="spellEnd"/>
-      <w:r>
-        <w:t xml:space="preserve">, </w:t>
-      </w:r>
-      <w:proofErr w:type="spellStart"/>
-      <w:r>
-        <w:t>BankD</w:t>
-      </w:r>
-      <w:r>
-        <w:t>etailsID</w:t>
-      </w:r>
-      <w:proofErr w:type="spellEnd"/>
-      <w:r>
-        <w:t xml:space="preserve">, </w:t>
-      </w:r>
-      <w:proofErr w:type="spellStart"/>
-      <w:r>
-        <w:t>CustomerID</w:t>
-      </w:r>
-      <w:proofErr w:type="spellEnd"/>
-      <w:r>
-        <w:t xml:space="preserve">, </w:t>
-      </w:r>
-      <w:proofErr w:type="spellStart"/>
-      <w:r>
-        <w:t>AmountCharged</w:t>
-      </w:r>
-      <w:proofErr w:type="spellEnd"/>
-      <w:r>
-        <w:t xml:space="preserve">, </w:t>
-      </w:r>
-      <w:proofErr w:type="spellStart"/>
+      <w:r>
+        <w:t>(InvoiceID, SaleDate, BankD</w:t>
+      </w:r>
+      <w:r>
+        <w:t>etailsID, CustomerID</w:t>
+      </w:r>
+      <w:r>
+        <w:t xml:space="preserve">, AmountCharged, </w:t>
+      </w:r>
       <w:r>
         <w:t>Sub</w:t>
       </w:r>
       <w:r>
         <w:t>scriptionLengthBought</w:t>
       </w:r>
-      <w:proofErr w:type="spellEnd"/>
       <w:r>
         <w:t>)</w:t>
       </w:r>
     </w:p>
     <w:p>
-      <w:proofErr w:type="spellStart"/>
-      <w:proofErr w:type="gramStart"/>
-      <w:r>
-        <w:t>RecentlyPlayedSongs</w:t>
-      </w:r>
-      <w:proofErr w:type="spellEnd"/>
-      <w:r>
-        <w:t>(</w:t>
-      </w:r>
-      <w:proofErr w:type="spellStart"/>
-      <w:proofErr w:type="gramEnd"/>
-      <w:r>
-        <w:t>BridgeID</w:t>
-      </w:r>
-      <w:proofErr w:type="spellEnd"/>
-      <w:r>
-        <w:t xml:space="preserve">, </w:t>
-      </w:r>
-      <w:proofErr w:type="spellStart"/>
-      <w:r>
-        <w:t>SongID</w:t>
-      </w:r>
-      <w:proofErr w:type="spellEnd"/>
-      <w:r>
-        <w:t xml:space="preserve">, </w:t>
-      </w:r>
-      <w:proofErr w:type="spellStart"/>
-      <w:r>
-        <w:t>CustomerID</w:t>
-      </w:r>
-      <w:proofErr w:type="spellEnd"/>
-      <w:r>
-        <w:t xml:space="preserve">, </w:t>
-      </w:r>
-      <w:proofErr w:type="spellStart"/>
-      <w:r>
-        <w:t>DateListenedTo</w:t>
-      </w:r>
-      <w:proofErr w:type="spellEnd"/>
+      <w:r>
+        <w:t>RecentlyPlayedSongs(BridgeID, SongID, CustomerID</w:t>
+      </w:r>
+      <w:r>
+        <w:t>, DateListenedTo</w:t>
+      </w:r>
       <w:r>
         <w:t>)</w:t>
       </w:r>
     </w:p>
     <w:p>
-      <w:proofErr w:type="gramStart"/>
-      <w:r>
-        <w:t>Genre(</w:t>
-      </w:r>
-      <w:proofErr w:type="spellStart"/>
-      <w:proofErr w:type="gramEnd"/>
-      <w:r>
-        <w:t>GenreID</w:t>
-      </w:r>
-      <w:proofErr w:type="spellEnd"/>
-      <w:r>
-        <w:t xml:space="preserve">, Name, </w:t>
-      </w:r>
-      <w:r>
-        <w:t>Description)</w:t>
-      </w:r>
-    </w:p>
-    <w:p>
-      <w:proofErr w:type="gramStart"/>
-      <w:r>
-        <w:t>Album(</w:t>
-      </w:r>
-      <w:proofErr w:type="spellStart"/>
-      <w:proofErr w:type="gramEnd"/>
+      <w:r>
+        <w:t>Genre(GenreID, Name</w:t>
+      </w:r>
+      <w:r>
+        <w:t>)</w:t>
+      </w:r>
+    </w:p>
+    <w:p>
+      <w:r>
+        <w:t>Album(AlbumID, Name</w:t>
+      </w:r>
+      <w:r>
+        <w:t>, ReleaseDate</w:t>
+      </w:r>
+      <w:r>
+        <w:t>)</w:t>
+      </w:r>
+    </w:p>
+    <w:p>
+      <w:r>
+        <w:lastRenderedPageBreak/>
+        <w:t xml:space="preserve">Artist(ArtistID, </w:t>
+      </w:r>
+      <w:r>
+        <w:t>StageName, FirstName, LastName</w:t>
+      </w:r>
+      <w:r>
+        <w:t>)</w:t>
+      </w:r>
+    </w:p>
+    <w:p>
+      <w:r>
+        <w:t xml:space="preserve">Song(SongID, Name, Length, </w:t>
+      </w:r>
       <w:r>
         <w:t>AlbumID</w:t>
       </w:r>
-      <w:proofErr w:type="spellEnd"/>
-      <w:r>
-        <w:t>, Name</w:t>
-      </w:r>
-      <w:r>
-        <w:t xml:space="preserve">, </w:t>
-      </w:r>
-      <w:proofErr w:type="spellStart"/>
-      <w:r>
-        <w:t>ReleaseDate</w:t>
-      </w:r>
-      <w:proofErr w:type="spellEnd"/>
+      <w:r>
+        <w:t>, ReleaseDate</w:t>
+      </w:r>
       <w:r>
         <w:t>)</w:t>
       </w:r>
     </w:p>
     <w:p>
-      <w:proofErr w:type="gramStart"/>
-      <w:r>
-        <w:lastRenderedPageBreak/>
-        <w:t>Artist(</w:t>
-      </w:r>
-      <w:proofErr w:type="spellStart"/>
-      <w:proofErr w:type="gramEnd"/>
-      <w:r>
-        <w:t>ArtistID</w:t>
-      </w:r>
-      <w:proofErr w:type="spellEnd"/>
-      <w:r>
-        <w:t xml:space="preserve">, </w:t>
-      </w:r>
-      <w:proofErr w:type="spellStart"/>
-      <w:r>
-        <w:t>StageName</w:t>
-      </w:r>
-      <w:proofErr w:type="spellEnd"/>
-      <w:r>
-        <w:t>, FirstName, LastName</w:t>
-      </w:r>
-      <w:r>
-        <w:t>)</w:t>
-      </w:r>
-    </w:p>
-    <w:p>
-      <w:proofErr w:type="gramStart"/>
-      <w:r>
-        <w:t>Song(</w:t>
-      </w:r>
-      <w:proofErr w:type="spellStart"/>
-      <w:proofErr w:type="gramEnd"/>
-      <w:r>
-        <w:t>SongID</w:t>
-      </w:r>
-      <w:proofErr w:type="spellEnd"/>
-      <w:r>
-        <w:t xml:space="preserve">, Name, Length, </w:t>
-      </w:r>
-      <w:proofErr w:type="spellStart"/>
-      <w:r>
-        <w:t>AlbumID</w:t>
-      </w:r>
-      <w:proofErr w:type="spellEnd"/>
-      <w:r>
-        <w:t xml:space="preserve">, </w:t>
-      </w:r>
-      <w:proofErr w:type="spellStart"/>
-      <w:r>
-        <w:t>ReleaseDate</w:t>
-      </w:r>
-      <w:proofErr w:type="spellEnd"/>
-      <w:r>
-        <w:t>)</w:t>
-      </w:r>
-    </w:p>
-    <w:p>
-      <w:proofErr w:type="spellStart"/>
-      <w:proofErr w:type="gramStart"/>
-      <w:r>
-        <w:t>SongArtistBridge</w:t>
-      </w:r>
-      <w:proofErr w:type="spellEnd"/>
-      <w:r>
-        <w:t>(</w:t>
-      </w:r>
-      <w:proofErr w:type="spellStart"/>
-      <w:proofErr w:type="gramEnd"/>
-      <w:r>
-        <w:t>BridgeID</w:t>
-      </w:r>
-      <w:proofErr w:type="spellEnd"/>
-      <w:r>
-        <w:t xml:space="preserve">, </w:t>
-      </w:r>
-      <w:proofErr w:type="spellStart"/>
-      <w:r>
-        <w:t>SongID</w:t>
-      </w:r>
-      <w:proofErr w:type="spellEnd"/>
-      <w:r>
-        <w:t xml:space="preserve">, </w:t>
-      </w:r>
-      <w:proofErr w:type="spellStart"/>
-      <w:r>
-        <w:t>ArtistID</w:t>
-      </w:r>
-      <w:proofErr w:type="spellEnd"/>
-      <w:r>
-        <w:t>)</w:t>
+      <w:r>
+        <w:t>SongArtistBridge(BridgeID, SongID, ArtistID)</w:t>
       </w:r>
     </w:p>
     <w:p>
       <w:r>
         <w:t xml:space="preserve"> </w:t>
       </w:r>
-      <w:proofErr w:type="spellStart"/>
-      <w:proofErr w:type="gramStart"/>
-      <w:r>
-        <w:t>SongGenreBridge</w:t>
-      </w:r>
-      <w:proofErr w:type="spellEnd"/>
-      <w:r>
-        <w:t>(</w:t>
-      </w:r>
-      <w:proofErr w:type="spellStart"/>
-      <w:proofErr w:type="gramEnd"/>
-      <w:r>
-        <w:t>BridgeID</w:t>
-      </w:r>
-      <w:proofErr w:type="spellEnd"/>
-      <w:r>
-        <w:t xml:space="preserve">, </w:t>
-      </w:r>
-      <w:proofErr w:type="spellStart"/>
-      <w:r>
-        <w:t>SongID</w:t>
-      </w:r>
-      <w:proofErr w:type="spellEnd"/>
-      <w:r>
-        <w:t xml:space="preserve">, </w:t>
-      </w:r>
-      <w:proofErr w:type="spellStart"/>
-      <w:r>
-        <w:t>GenreID</w:t>
-      </w:r>
-      <w:proofErr w:type="spellEnd"/>
-      <w:r>
-        <w:t>)</w:t>
-      </w:r>
-    </w:p>
-    <w:p/>
+      <w:r>
+        <w:t>SongGenreBridge(BridgeID, SongID, GenreID)</w:t>
+      </w:r>
+    </w:p>
+    <w:p>
+      <w:pPr>
+        <w:rPr>
+          <w:b/>
+          <w:bCs/>
+        </w:rPr>
+      </w:pPr>
+    </w:p>
     <w:p>
       <w:pPr>
         <w:rPr>
@@ -2387,6 +2151,740 @@
           <w:bCs/>
         </w:rPr>
         <w:t>Data Dictionary</w:t>
+      </w:r>
+    </w:p>
+    <w:p>
+      <w:pPr>
+        <w:rPr>
+          <w:b/>
+          <w:bCs/>
+        </w:rPr>
+      </w:pPr>
+      <w:r>
+        <w:rPr>
+          <w:b/>
+          <w:bCs/>
+        </w:rPr>
+        <w:t>Customer</w:t>
+      </w:r>
+    </w:p>
+    <w:tbl>
+      <w:tblPr>
+        <w:tblStyle w:val="TableGrid"/>
+        <w:tblW w:w="0" w:type="auto"/>
+        <w:tblLook w:val="04A0" w:firstRow="1" w:lastRow="0" w:firstColumn="1" w:lastColumn="0" w:noHBand="0" w:noVBand="1"/>
+      </w:tblPr>
+      <w:tblGrid>
+        <w:gridCol w:w="1602"/>
+        <w:gridCol w:w="1214"/>
+        <w:gridCol w:w="1358"/>
+        <w:gridCol w:w="1633"/>
+        <w:gridCol w:w="3209"/>
+      </w:tblGrid>
+      <w:tr>
+        <w:tc>
+          <w:tcPr>
+            <w:tcW w:w="1602" w:type="dxa"/>
+            <w:shd w:val="clear" w:color="auto" w:fill="C5F0FF"/>
+          </w:tcPr>
+          <w:p>
+            <w:r>
+              <w:t>Field Name</w:t>
+            </w:r>
+          </w:p>
+        </w:tc>
+        <w:tc>
+          <w:tcPr>
+            <w:tcW w:w="1214" w:type="dxa"/>
+            <w:shd w:val="clear" w:color="auto" w:fill="C5F0FF"/>
+          </w:tcPr>
+          <w:p>
+            <w:r>
+              <w:t>Data Type</w:t>
+            </w:r>
+          </w:p>
+        </w:tc>
+        <w:tc>
+          <w:tcPr>
+            <w:tcW w:w="1358" w:type="dxa"/>
+            <w:shd w:val="clear" w:color="auto" w:fill="C5F0FF"/>
+          </w:tcPr>
+          <w:p>
+            <w:r>
+              <w:t>Size/Format Default</w:t>
+            </w:r>
+          </w:p>
+        </w:tc>
+        <w:tc>
+          <w:tcPr>
+            <w:tcW w:w="1633" w:type="dxa"/>
+            <w:shd w:val="clear" w:color="auto" w:fill="C5F0FF"/>
+          </w:tcPr>
+          <w:p>
+            <w:r>
+              <w:t>Constraints</w:t>
+            </w:r>
+          </w:p>
+        </w:tc>
+        <w:tc>
+          <w:tcPr>
+            <w:tcW w:w="3209" w:type="dxa"/>
+            <w:shd w:val="clear" w:color="auto" w:fill="C5F0FF"/>
+          </w:tcPr>
+          <w:p>
+            <w:r>
+              <w:t>Description</w:t>
+            </w:r>
+          </w:p>
+        </w:tc>
+      </w:tr>
+      <w:tr>
+        <w:tc>
+          <w:tcPr>
+            <w:tcW w:w="1602" w:type="dxa"/>
+          </w:tcPr>
+          <w:p>
+            <w:bookmarkStart w:id="0" w:name="_Hlk175729359"/>
+            <w:r>
+              <w:t>CustomerID</w:t>
+            </w:r>
+          </w:p>
+        </w:tc>
+        <w:tc>
+          <w:tcPr>
+            <w:tcW w:w="1214" w:type="dxa"/>
+          </w:tcPr>
+          <w:p>
+            <w:r>
+              <w:t>Integer</w:t>
+            </w:r>
+          </w:p>
+        </w:tc>
+        <w:tc>
+          <w:tcPr>
+            <w:tcW w:w="1358" w:type="dxa"/>
+          </w:tcPr>
+          <w:p/>
+        </w:tc>
+        <w:tc>
+          <w:tcPr>
+            <w:tcW w:w="1633" w:type="dxa"/>
+          </w:tcPr>
+          <w:p>
+            <w:r>
+              <w:t>Unique, not null</w:t>
+            </w:r>
+          </w:p>
+        </w:tc>
+        <w:tc>
+          <w:tcPr>
+            <w:tcW w:w="3209" w:type="dxa"/>
+          </w:tcPr>
+          <w:p>
+            <w:r>
+              <w:t>The customer’s primary key identifier</w:t>
+            </w:r>
+          </w:p>
+        </w:tc>
+      </w:tr>
+      <w:bookmarkEnd w:id="0"/>
+      <w:tr>
+        <w:tc>
+          <w:tcPr>
+            <w:tcW w:w="1602" w:type="dxa"/>
+          </w:tcPr>
+          <w:p>
+            <w:r>
+              <w:t>Username</w:t>
+            </w:r>
+          </w:p>
+        </w:tc>
+        <w:tc>
+          <w:tcPr>
+            <w:tcW w:w="1214" w:type="dxa"/>
+          </w:tcPr>
+          <w:p>
+            <w:r>
+              <w:t>Text</w:t>
+            </w:r>
+          </w:p>
+        </w:tc>
+        <w:tc>
+          <w:tcPr>
+            <w:tcW w:w="1358" w:type="dxa"/>
+          </w:tcPr>
+          <w:p>
+            <w:r>
+              <w:t>20</w:t>
+            </w:r>
+          </w:p>
+        </w:tc>
+        <w:tc>
+          <w:tcPr>
+            <w:tcW w:w="1633" w:type="dxa"/>
+          </w:tcPr>
+          <w:p>
+            <w:r>
+              <w:t>Not null</w:t>
+            </w:r>
+          </w:p>
+        </w:tc>
+        <w:tc>
+          <w:tcPr>
+            <w:tcW w:w="3209" w:type="dxa"/>
+          </w:tcPr>
+          <w:p>
+            <w:r>
+              <w:t>How the customer will be referenced/called in any records or contact with them</w:t>
+            </w:r>
+          </w:p>
+        </w:tc>
+      </w:tr>
+      <w:tr>
+        <w:tc>
+          <w:tcPr>
+            <w:tcW w:w="1602" w:type="dxa"/>
+          </w:tcPr>
+          <w:p>
+            <w:r>
+              <w:t>Email</w:t>
+            </w:r>
+          </w:p>
+        </w:tc>
+        <w:tc>
+          <w:tcPr>
+            <w:tcW w:w="1214" w:type="dxa"/>
+          </w:tcPr>
+          <w:p>
+            <w:r>
+              <w:t>Text</w:t>
+            </w:r>
+          </w:p>
+        </w:tc>
+        <w:tc>
+          <w:tcPr>
+            <w:tcW w:w="1358" w:type="dxa"/>
+          </w:tcPr>
+          <w:p>
+            <w:r>
+              <w:t>50</w:t>
+            </w:r>
+          </w:p>
+        </w:tc>
+        <w:tc>
+          <w:tcPr>
+            <w:tcW w:w="1633" w:type="dxa"/>
+          </w:tcPr>
+          <w:p>
+            <w:r>
+              <w:t>Not null, requires an ‘@’</w:t>
+            </w:r>
+          </w:p>
+        </w:tc>
+        <w:tc>
+          <w:tcPr>
+            <w:tcW w:w="3209" w:type="dxa"/>
+          </w:tcPr>
+          <w:p>
+            <w:r>
+              <w:t>The email that a customer can be contacted through</w:t>
+            </w:r>
+          </w:p>
+        </w:tc>
+      </w:tr>
+      <w:tr>
+        <w:tc>
+          <w:tcPr>
+            <w:tcW w:w="1602" w:type="dxa"/>
+          </w:tcPr>
+          <w:p>
+            <w:r>
+              <w:t>Password</w:t>
+            </w:r>
+          </w:p>
+          <w:p>
+            <w:pPr>
+              <w:tabs>
+                <w:tab w:val="left" w:pos="1385"/>
+              </w:tabs>
+            </w:pPr>
+            <w:r>
+              <w:tab/>
+            </w:r>
+          </w:p>
+        </w:tc>
+        <w:tc>
+          <w:tcPr>
+            <w:tcW w:w="1214" w:type="dxa"/>
+          </w:tcPr>
+          <w:p>
+            <w:r>
+              <w:t>Text</w:t>
+            </w:r>
+          </w:p>
+        </w:tc>
+        <w:tc>
+          <w:tcPr>
+            <w:tcW w:w="1358" w:type="dxa"/>
+          </w:tcPr>
+          <w:p>
+            <w:r>
+              <w:t>32</w:t>
+            </w:r>
+          </w:p>
+        </w:tc>
+        <w:tc>
+          <w:tcPr>
+            <w:tcW w:w="1633" w:type="dxa"/>
+          </w:tcPr>
+          <w:p>
+            <w:r>
+              <w:t>Not null</w:t>
+            </w:r>
+          </w:p>
+        </w:tc>
+        <w:tc>
+          <w:tcPr>
+            <w:tcW w:w="3209" w:type="dxa"/>
+          </w:tcPr>
+          <w:p>
+            <w:r>
+              <w:t>The hashed version of the password users can use to sign in to their account</w:t>
+            </w:r>
+          </w:p>
+        </w:tc>
+      </w:tr>
+      <w:tr>
+        <w:tc>
+          <w:tcPr>
+            <w:tcW w:w="1602" w:type="dxa"/>
+          </w:tcPr>
+          <w:p>
+            <w:r>
+              <w:t>BankDetailsID</w:t>
+            </w:r>
+          </w:p>
+        </w:tc>
+        <w:tc>
+          <w:tcPr>
+            <w:tcW w:w="1214" w:type="dxa"/>
+          </w:tcPr>
+          <w:p>
+            <w:r>
+              <w:t>Integer</w:t>
+            </w:r>
+          </w:p>
+        </w:tc>
+        <w:tc>
+          <w:tcPr>
+            <w:tcW w:w="1358" w:type="dxa"/>
+          </w:tcPr>
+          <w:p/>
+        </w:tc>
+        <w:tc>
+          <w:tcPr>
+            <w:tcW w:w="1633" w:type="dxa"/>
+          </w:tcPr>
+          <w:p/>
+        </w:tc>
+        <w:tc>
+          <w:tcPr>
+            <w:tcW w:w="3209" w:type="dxa"/>
+          </w:tcPr>
+          <w:p>
+            <w:r>
+              <w:t xml:space="preserve">A foreign key linking the customer to their </w:t>
+            </w:r>
+            <w:r>
+              <w:t>banking account that they pay with</w:t>
+            </w:r>
+          </w:p>
+        </w:tc>
+      </w:tr>
+    </w:tbl>
+    <w:p>
+      <w:pPr>
+        <w:rPr>
+          <w:b/>
+          <w:bCs/>
+        </w:rPr>
+      </w:pPr>
+    </w:p>
+    <w:p>
+      <w:pPr>
+        <w:rPr>
+          <w:b/>
+          <w:bCs/>
+        </w:rPr>
+      </w:pPr>
+      <w:r>
+        <w:rPr>
+          <w:b/>
+          <w:bCs/>
+        </w:rPr>
+        <w:t>BankDetails</w:t>
+      </w:r>
+    </w:p>
+    <w:tbl>
+      <w:tblPr>
+        <w:tblStyle w:val="TableGrid"/>
+        <w:tblW w:w="0" w:type="auto"/>
+        <w:tblLook w:val="04A0" w:firstRow="1" w:lastRow="0" w:firstColumn="1" w:lastColumn="0" w:noHBand="0" w:noVBand="1"/>
+      </w:tblPr>
+      <w:tblGrid>
+        <w:gridCol w:w="1903"/>
+        <w:gridCol w:w="1199"/>
+        <w:gridCol w:w="1358"/>
+        <w:gridCol w:w="1347"/>
+        <w:gridCol w:w="3209"/>
+      </w:tblGrid>
+      <w:tr>
+        <w:tc>
+          <w:tcPr>
+            <w:tcW w:w="1903" w:type="dxa"/>
+            <w:shd w:val="clear" w:color="auto" w:fill="C5F0FF"/>
+          </w:tcPr>
+          <w:p>
+            <w:r>
+              <w:t>Field Name</w:t>
+            </w:r>
+          </w:p>
+        </w:tc>
+        <w:tc>
+          <w:tcPr>
+            <w:tcW w:w="1199" w:type="dxa"/>
+            <w:shd w:val="clear" w:color="auto" w:fill="C5F0FF"/>
+          </w:tcPr>
+          <w:p>
+            <w:r>
+              <w:t>Data Type</w:t>
+            </w:r>
+          </w:p>
+        </w:tc>
+        <w:tc>
+          <w:tcPr>
+            <w:tcW w:w="1358" w:type="dxa"/>
+            <w:shd w:val="clear" w:color="auto" w:fill="C5F0FF"/>
+          </w:tcPr>
+          <w:p>
+            <w:r>
+              <w:t>Size/Format Default</w:t>
+            </w:r>
+          </w:p>
+        </w:tc>
+        <w:tc>
+          <w:tcPr>
+            <w:tcW w:w="1347" w:type="dxa"/>
+            <w:shd w:val="clear" w:color="auto" w:fill="C5F0FF"/>
+          </w:tcPr>
+          <w:p>
+            <w:r>
+              <w:t>Constraints</w:t>
+            </w:r>
+          </w:p>
+        </w:tc>
+        <w:tc>
+          <w:tcPr>
+            <w:tcW w:w="3209" w:type="dxa"/>
+            <w:shd w:val="clear" w:color="auto" w:fill="C5F0FF"/>
+          </w:tcPr>
+          <w:p>
+            <w:r>
+              <w:t>Description</w:t>
+            </w:r>
+          </w:p>
+        </w:tc>
+      </w:tr>
+      <w:tr>
+        <w:tc>
+          <w:tcPr>
+            <w:tcW w:w="1903" w:type="dxa"/>
+          </w:tcPr>
+          <w:p>
+            <w:r>
+              <w:t>BankDetailsID</w:t>
+            </w:r>
+          </w:p>
+        </w:tc>
+        <w:tc>
+          <w:tcPr>
+            <w:tcW w:w="1199" w:type="dxa"/>
+          </w:tcPr>
+          <w:p>
+            <w:r>
+              <w:t>Integer</w:t>
+            </w:r>
+          </w:p>
+        </w:tc>
+        <w:tc>
+          <w:tcPr>
+            <w:tcW w:w="1358" w:type="dxa"/>
+          </w:tcPr>
+          <w:p/>
+        </w:tc>
+        <w:tc>
+          <w:tcPr>
+            <w:tcW w:w="1347" w:type="dxa"/>
+          </w:tcPr>
+          <w:p>
+            <w:r>
+              <w:t>Unique, Not null</w:t>
+            </w:r>
+          </w:p>
+        </w:tc>
+        <w:tc>
+          <w:tcPr>
+            <w:tcW w:w="3209" w:type="dxa"/>
+          </w:tcPr>
+          <w:p>
+            <w:r>
+              <w:t>The Bank Details’ primary key identifier</w:t>
+            </w:r>
+          </w:p>
+        </w:tc>
+      </w:tr>
+      <w:tr>
+        <w:tc>
+          <w:tcPr>
+            <w:tcW w:w="1903" w:type="dxa"/>
+          </w:tcPr>
+          <w:p>
+            <w:r>
+              <w:t>CardNumber</w:t>
+            </w:r>
+          </w:p>
+        </w:tc>
+        <w:tc>
+          <w:tcPr>
+            <w:tcW w:w="1199" w:type="dxa"/>
+          </w:tcPr>
+          <w:p>
+            <w:r>
+              <w:t>Integer</w:t>
+            </w:r>
+          </w:p>
+        </w:tc>
+        <w:tc>
+          <w:tcPr>
+            <w:tcW w:w="1358" w:type="dxa"/>
+          </w:tcPr>
+          <w:p>
+            <w:r>
+              <w:t>19</w:t>
+            </w:r>
+          </w:p>
+        </w:tc>
+        <w:tc>
+          <w:tcPr>
+            <w:tcW w:w="1347" w:type="dxa"/>
+          </w:tcPr>
+          <w:p>
+            <w:r>
+              <w:t>Not null</w:t>
+            </w:r>
+          </w:p>
+        </w:tc>
+        <w:tc>
+          <w:tcPr>
+            <w:tcW w:w="3209" w:type="dxa"/>
+          </w:tcPr>
+          <w:p>
+            <w:r>
+              <w:t>The payment card number of the payment card the customer uses to pay with</w:t>
+            </w:r>
+          </w:p>
+        </w:tc>
+      </w:tr>
+      <w:tr>
+        <w:tc>
+          <w:tcPr>
+            <w:tcW w:w="1903" w:type="dxa"/>
+          </w:tcPr>
+          <w:p>
+            <w:r>
+              <w:t>CardHolderName</w:t>
+            </w:r>
+          </w:p>
+        </w:tc>
+        <w:tc>
+          <w:tcPr>
+            <w:tcW w:w="1199" w:type="dxa"/>
+          </w:tcPr>
+          <w:p>
+            <w:r>
+              <w:t>Text</w:t>
+            </w:r>
+          </w:p>
+        </w:tc>
+        <w:tc>
+          <w:tcPr>
+            <w:tcW w:w="1358" w:type="dxa"/>
+          </w:tcPr>
+          <w:p>
+            <w:r>
+              <w:t>50</w:t>
+            </w:r>
+          </w:p>
+        </w:tc>
+        <w:tc>
+          <w:tcPr>
+            <w:tcW w:w="1347" w:type="dxa"/>
+          </w:tcPr>
+          <w:p>
+            <w:r>
+              <w:t>Not null</w:t>
+            </w:r>
+          </w:p>
+        </w:tc>
+        <w:tc>
+          <w:tcPr>
+            <w:tcW w:w="3209" w:type="dxa"/>
+          </w:tcPr>
+          <w:p>
+            <w:r>
+              <w:t>The name on the payment card, of the owner</w:t>
+            </w:r>
+          </w:p>
+        </w:tc>
+      </w:tr>
+      <w:tr>
+        <w:tc>
+          <w:tcPr>
+            <w:tcW w:w="1903" w:type="dxa"/>
+          </w:tcPr>
+          <w:p>
+            <w:r>
+              <w:t>ExpirationDate</w:t>
+            </w:r>
+          </w:p>
+        </w:tc>
+        <w:tc>
+          <w:tcPr>
+            <w:tcW w:w="1199" w:type="dxa"/>
+          </w:tcPr>
+          <w:p>
+            <w:r>
+              <w:t>Text</w:t>
+            </w:r>
+          </w:p>
+        </w:tc>
+        <w:tc>
+          <w:tcPr>
+            <w:tcW w:w="1358" w:type="dxa"/>
+          </w:tcPr>
+          <w:p>
+            <w:r>
+              <w:t>5</w:t>
+            </w:r>
+          </w:p>
+        </w:tc>
+        <w:tc>
+          <w:tcPr>
+            <w:tcW w:w="1347" w:type="dxa"/>
+          </w:tcPr>
+          <w:p>
+            <w:r>
+              <w:t>Not null, contains a ‘/’</w:t>
+            </w:r>
+          </w:p>
+        </w:tc>
+        <w:tc>
+          <w:tcPr>
+            <w:tcW w:w="3209" w:type="dxa"/>
+          </w:tcPr>
+          <w:p>
+            <w:r>
+              <w:t>The expiration date of the payment card</w:t>
+            </w:r>
+          </w:p>
+        </w:tc>
+      </w:tr>
+      <w:tr>
+        <w:tc>
+          <w:tcPr>
+            <w:tcW w:w="1903" w:type="dxa"/>
+          </w:tcPr>
+          <w:p>
+            <w:r>
+              <w:t>CVV</w:t>
+            </w:r>
+          </w:p>
+        </w:tc>
+        <w:tc>
+          <w:tcPr>
+            <w:tcW w:w="1199" w:type="dxa"/>
+          </w:tcPr>
+          <w:p>
+            <w:r>
+              <w:t>Integer</w:t>
+            </w:r>
+          </w:p>
+        </w:tc>
+        <w:tc>
+          <w:tcPr>
+            <w:tcW w:w="1358" w:type="dxa"/>
+          </w:tcPr>
+          <w:p>
+            <w:r>
+              <w:t>4</w:t>
+            </w:r>
+          </w:p>
+        </w:tc>
+        <w:tc>
+          <w:tcPr>
+            <w:tcW w:w="1347" w:type="dxa"/>
+          </w:tcPr>
+          <w:p>
+            <w:r>
+              <w:t>Not null</w:t>
+            </w:r>
+            <w:r>
+              <w:t>, length</w:t>
+            </w:r>
+            <w:r>
+              <w:t xml:space="preserve"> of</w:t>
+            </w:r>
+            <w:r>
+              <w:t xml:space="preserve"> 3</w:t>
+            </w:r>
+            <w:r>
+              <w:t>/4</w:t>
+            </w:r>
+          </w:p>
+        </w:tc>
+        <w:tc>
+          <w:tcPr>
+            <w:tcW w:w="3209" w:type="dxa"/>
+          </w:tcPr>
+          <w:p>
+            <w:r>
+              <w:t>The three/four number physical code on a payment card</w:t>
+            </w:r>
+          </w:p>
+        </w:tc>
+      </w:tr>
+    </w:tbl>
+    <w:p>
+      <w:pPr>
+        <w:rPr>
+          <w:b/>
+          <w:bCs/>
+        </w:rPr>
+      </w:pPr>
+    </w:p>
+    <w:p>
+      <w:pPr>
+        <w:rPr>
+          <w:b/>
+          <w:bCs/>
+        </w:rPr>
+      </w:pPr>
+      <w:r>
+        <w:rPr>
+          <w:b/>
+          <w:bCs/>
+        </w:rPr>
+        <w:t>SubscriptionInvoice</w:t>
       </w:r>
     </w:p>
     <w:tbl>
@@ -2397,15 +2895,711 @@
       </w:tblPr>
       <w:tblGrid>
         <w:gridCol w:w="2746"/>
-        <w:gridCol w:w="1012"/>
-        <w:gridCol w:w="1386"/>
-        <w:gridCol w:w="1565"/>
+        <w:gridCol w:w="997"/>
+        <w:gridCol w:w="1358"/>
+        <w:gridCol w:w="1415"/>
+        <w:gridCol w:w="2500"/>
+      </w:tblGrid>
+      <w:tr>
+        <w:tc>
+          <w:tcPr>
+            <w:tcW w:w="2746" w:type="dxa"/>
+            <w:shd w:val="clear" w:color="auto" w:fill="C5F0FF"/>
+          </w:tcPr>
+          <w:p>
+            <w:r>
+              <w:t>Field Name</w:t>
+            </w:r>
+          </w:p>
+        </w:tc>
+        <w:tc>
+          <w:tcPr>
+            <w:tcW w:w="997" w:type="dxa"/>
+            <w:shd w:val="clear" w:color="auto" w:fill="C5F0FF"/>
+          </w:tcPr>
+          <w:p>
+            <w:r>
+              <w:t>Data Type</w:t>
+            </w:r>
+          </w:p>
+        </w:tc>
+        <w:tc>
+          <w:tcPr>
+            <w:tcW w:w="1358" w:type="dxa"/>
+            <w:shd w:val="clear" w:color="auto" w:fill="C5F0FF"/>
+          </w:tcPr>
+          <w:p>
+            <w:r>
+              <w:t>Size/Format Default</w:t>
+            </w:r>
+          </w:p>
+        </w:tc>
+        <w:tc>
+          <w:tcPr>
+            <w:tcW w:w="1415" w:type="dxa"/>
+            <w:shd w:val="clear" w:color="auto" w:fill="C5F0FF"/>
+          </w:tcPr>
+          <w:p>
+            <w:r>
+              <w:t>Constraints</w:t>
+            </w:r>
+          </w:p>
+        </w:tc>
+        <w:tc>
+          <w:tcPr>
+            <w:tcW w:w="2500" w:type="dxa"/>
+            <w:shd w:val="clear" w:color="auto" w:fill="C5F0FF"/>
+          </w:tcPr>
+          <w:p>
+            <w:r>
+              <w:t>Description</w:t>
+            </w:r>
+          </w:p>
+        </w:tc>
+      </w:tr>
+      <w:tr>
+        <w:tc>
+          <w:tcPr>
+            <w:tcW w:w="2746" w:type="dxa"/>
+          </w:tcPr>
+          <w:p>
+            <w:r>
+              <w:lastRenderedPageBreak/>
+              <w:t>InvoiceID</w:t>
+            </w:r>
+          </w:p>
+        </w:tc>
+        <w:tc>
+          <w:tcPr>
+            <w:tcW w:w="997" w:type="dxa"/>
+          </w:tcPr>
+          <w:p>
+            <w:r>
+              <w:t>Integer</w:t>
+            </w:r>
+          </w:p>
+        </w:tc>
+        <w:tc>
+          <w:tcPr>
+            <w:tcW w:w="1358" w:type="dxa"/>
+          </w:tcPr>
+          <w:p/>
+        </w:tc>
+        <w:tc>
+          <w:tcPr>
+            <w:tcW w:w="1415" w:type="dxa"/>
+          </w:tcPr>
+          <w:p>
+            <w:r>
+              <w:t>Not null, Unique</w:t>
+            </w:r>
+          </w:p>
+        </w:tc>
+        <w:tc>
+          <w:tcPr>
+            <w:tcW w:w="2500" w:type="dxa"/>
+          </w:tcPr>
+          <w:p>
+            <w:r>
+              <w:t>The Invoice’s primary key identifier</w:t>
+            </w:r>
+          </w:p>
+        </w:tc>
+      </w:tr>
+      <w:tr>
+        <w:tc>
+          <w:tcPr>
+            <w:tcW w:w="2746" w:type="dxa"/>
+          </w:tcPr>
+          <w:p>
+            <w:r>
+              <w:t>SaleDate</w:t>
+            </w:r>
+          </w:p>
+        </w:tc>
+        <w:tc>
+          <w:tcPr>
+            <w:tcW w:w="997" w:type="dxa"/>
+          </w:tcPr>
+          <w:p>
+            <w:r>
+              <w:t>Date</w:t>
+            </w:r>
+          </w:p>
+        </w:tc>
+        <w:tc>
+          <w:tcPr>
+            <w:tcW w:w="1358" w:type="dxa"/>
+          </w:tcPr>
+          <w:p>
+            <w:r>
+              <w:t>10</w:t>
+            </w:r>
+          </w:p>
+        </w:tc>
+        <w:tc>
+          <w:tcPr>
+            <w:tcW w:w="1415" w:type="dxa"/>
+          </w:tcPr>
+          <w:p>
+            <w:r>
+              <w:t>Not null</w:t>
+            </w:r>
+          </w:p>
+        </w:tc>
+        <w:tc>
+          <w:tcPr>
+            <w:tcW w:w="2500" w:type="dxa"/>
+          </w:tcPr>
+          <w:p>
+            <w:r>
+              <w:t>The date on which the sale took place</w:t>
+            </w:r>
+          </w:p>
+        </w:tc>
+      </w:tr>
+      <w:tr>
+        <w:tc>
+          <w:tcPr>
+            <w:tcW w:w="2746" w:type="dxa"/>
+          </w:tcPr>
+          <w:p>
+            <w:r>
+              <w:t>BankDetailsID</w:t>
+            </w:r>
+          </w:p>
+        </w:tc>
+        <w:tc>
+          <w:tcPr>
+            <w:tcW w:w="997" w:type="dxa"/>
+          </w:tcPr>
+          <w:p>
+            <w:r>
+              <w:t>Integer</w:t>
+            </w:r>
+          </w:p>
+        </w:tc>
+        <w:tc>
+          <w:tcPr>
+            <w:tcW w:w="1358" w:type="dxa"/>
+          </w:tcPr>
+          <w:p/>
+        </w:tc>
+        <w:tc>
+          <w:tcPr>
+            <w:tcW w:w="1415" w:type="dxa"/>
+          </w:tcPr>
+          <w:p>
+            <w:r>
+              <w:t>Not null</w:t>
+            </w:r>
+          </w:p>
+        </w:tc>
+        <w:tc>
+          <w:tcPr>
+            <w:tcW w:w="2500" w:type="dxa"/>
+          </w:tcPr>
+          <w:p>
+            <w:r>
+              <w:t xml:space="preserve">The Foreign key to the bank </w:t>
+            </w:r>
+            <w:r>
+              <w:t>details that were used to buy the subscription</w:t>
+            </w:r>
+          </w:p>
+        </w:tc>
+      </w:tr>
+      <w:tr>
+        <w:tc>
+          <w:tcPr>
+            <w:tcW w:w="2746" w:type="dxa"/>
+          </w:tcPr>
+          <w:p>
+            <w:r>
+              <w:t>CustomerID</w:t>
+            </w:r>
+          </w:p>
+        </w:tc>
+        <w:tc>
+          <w:tcPr>
+            <w:tcW w:w="997" w:type="dxa"/>
+          </w:tcPr>
+          <w:p>
+            <w:r>
+              <w:t>Integer</w:t>
+            </w:r>
+          </w:p>
+        </w:tc>
+        <w:tc>
+          <w:tcPr>
+            <w:tcW w:w="1358" w:type="dxa"/>
+          </w:tcPr>
+          <w:p/>
+        </w:tc>
+        <w:tc>
+          <w:tcPr>
+            <w:tcW w:w="1415" w:type="dxa"/>
+          </w:tcPr>
+          <w:p>
+            <w:r>
+              <w:t>Not null</w:t>
+            </w:r>
+          </w:p>
+        </w:tc>
+        <w:tc>
+          <w:tcPr>
+            <w:tcW w:w="2500" w:type="dxa"/>
+          </w:tcPr>
+          <w:p>
+            <w:r>
+              <w:t>The Foreign key to the customer that bought the subscription</w:t>
+            </w:r>
+          </w:p>
+        </w:tc>
+      </w:tr>
+      <w:tr>
+        <w:tc>
+          <w:tcPr>
+            <w:tcW w:w="2746" w:type="dxa"/>
+          </w:tcPr>
+          <w:p>
+            <w:r>
+              <w:t>AmountCharged</w:t>
+            </w:r>
+          </w:p>
+        </w:tc>
+        <w:tc>
+          <w:tcPr>
+            <w:tcW w:w="997" w:type="dxa"/>
+          </w:tcPr>
+          <w:p>
+            <w:r>
+              <w:t>Float</w:t>
+            </w:r>
+          </w:p>
+        </w:tc>
+        <w:tc>
+          <w:tcPr>
+            <w:tcW w:w="1358" w:type="dxa"/>
+          </w:tcPr>
+          <w:p/>
+        </w:tc>
+        <w:tc>
+          <w:tcPr>
+            <w:tcW w:w="1415" w:type="dxa"/>
+          </w:tcPr>
+          <w:p>
+            <w:r>
+              <w:t>Two decimal places, Not null, greater than ‘0’</w:t>
+            </w:r>
+          </w:p>
+        </w:tc>
+        <w:tc>
+          <w:tcPr>
+            <w:tcW w:w="2500" w:type="dxa"/>
+          </w:tcPr>
+          <w:p>
+            <w:r>
+              <w:t>The amount charged to the payment card for the subscription</w:t>
+            </w:r>
+          </w:p>
+        </w:tc>
+      </w:tr>
+      <w:tr>
+        <w:tc>
+          <w:tcPr>
+            <w:tcW w:w="2746" w:type="dxa"/>
+          </w:tcPr>
+          <w:p>
+            <w:r>
+              <w:t>SubscriptionLengthBought</w:t>
+            </w:r>
+          </w:p>
+        </w:tc>
+        <w:tc>
+          <w:tcPr>
+            <w:tcW w:w="997" w:type="dxa"/>
+          </w:tcPr>
+          <w:p>
+            <w:r>
+              <w:t>Integer</w:t>
+            </w:r>
+          </w:p>
+        </w:tc>
+        <w:tc>
+          <w:tcPr>
+            <w:tcW w:w="1358" w:type="dxa"/>
+          </w:tcPr>
+          <w:p/>
+        </w:tc>
+        <w:tc>
+          <w:tcPr>
+            <w:tcW w:w="1415" w:type="dxa"/>
+          </w:tcPr>
+          <w:p>
+            <w:r>
+              <w:t>Not null</w:t>
+            </w:r>
+          </w:p>
+        </w:tc>
+        <w:tc>
+          <w:tcPr>
+            <w:tcW w:w="2500" w:type="dxa"/>
+          </w:tcPr>
+          <w:p>
+            <w:r>
+              <w:t>The amount of months, that the subscription has been bought for within the transaction</w:t>
+            </w:r>
+          </w:p>
+        </w:tc>
+      </w:tr>
+    </w:tbl>
+    <w:p>
+      <w:pPr>
+        <w:rPr>
+          <w:b/>
+          <w:bCs/>
+        </w:rPr>
+      </w:pPr>
+    </w:p>
+    <w:p>
+      <w:pPr>
+        <w:rPr>
+          <w:b/>
+          <w:bCs/>
+        </w:rPr>
+      </w:pPr>
+      <w:r>
+        <w:rPr>
+          <w:b/>
+          <w:bCs/>
+        </w:rPr>
+        <w:t>RecentlyPlayedSongs</w:t>
+      </w:r>
+    </w:p>
+    <w:tbl>
+      <w:tblPr>
+        <w:tblStyle w:val="TableGrid"/>
+        <w:tblW w:w="0" w:type="auto"/>
+        <w:tblLook w:val="04A0" w:firstRow="1" w:lastRow="0" w:firstColumn="1" w:lastColumn="0" w:noHBand="0" w:noVBand="1"/>
+      </w:tblPr>
+      <w:tblGrid>
+        <w:gridCol w:w="1693"/>
+        <w:gridCol w:w="1279"/>
+        <w:gridCol w:w="1418"/>
+        <w:gridCol w:w="1417"/>
+        <w:gridCol w:w="3209"/>
+      </w:tblGrid>
+      <w:tr>
+        <w:tc>
+          <w:tcPr>
+            <w:tcW w:w="1693" w:type="dxa"/>
+            <w:shd w:val="clear" w:color="auto" w:fill="C5F0FF"/>
+          </w:tcPr>
+          <w:p>
+            <w:r>
+              <w:t>Field Name</w:t>
+            </w:r>
+          </w:p>
+        </w:tc>
+        <w:tc>
+          <w:tcPr>
+            <w:tcW w:w="1279" w:type="dxa"/>
+            <w:shd w:val="clear" w:color="auto" w:fill="C5F0FF"/>
+          </w:tcPr>
+          <w:p>
+            <w:r>
+              <w:t>Data Type</w:t>
+            </w:r>
+          </w:p>
+        </w:tc>
+        <w:tc>
+          <w:tcPr>
+            <w:tcW w:w="1418" w:type="dxa"/>
+            <w:shd w:val="clear" w:color="auto" w:fill="C5F0FF"/>
+          </w:tcPr>
+          <w:p>
+            <w:r>
+              <w:t>Size/Format Default</w:t>
+            </w:r>
+          </w:p>
+        </w:tc>
+        <w:tc>
+          <w:tcPr>
+            <w:tcW w:w="1417" w:type="dxa"/>
+            <w:shd w:val="clear" w:color="auto" w:fill="C5F0FF"/>
+          </w:tcPr>
+          <w:p>
+            <w:r>
+              <w:t>Constraints</w:t>
+            </w:r>
+          </w:p>
+        </w:tc>
+        <w:tc>
+          <w:tcPr>
+            <w:tcW w:w="3209" w:type="dxa"/>
+            <w:shd w:val="clear" w:color="auto" w:fill="C5F0FF"/>
+          </w:tcPr>
+          <w:p>
+            <w:r>
+              <w:t>Description</w:t>
+            </w:r>
+          </w:p>
+        </w:tc>
+      </w:tr>
+      <w:tr>
+        <w:tc>
+          <w:tcPr>
+            <w:tcW w:w="1693" w:type="dxa"/>
+          </w:tcPr>
+          <w:p>
+            <w:r>
+              <w:t>BridgeID</w:t>
+            </w:r>
+          </w:p>
+        </w:tc>
+        <w:tc>
+          <w:tcPr>
+            <w:tcW w:w="1279" w:type="dxa"/>
+          </w:tcPr>
+          <w:p>
+            <w:r>
+              <w:t>Integer</w:t>
+            </w:r>
+          </w:p>
+        </w:tc>
+        <w:tc>
+          <w:tcPr>
+            <w:tcW w:w="1418" w:type="dxa"/>
+          </w:tcPr>
+          <w:p/>
+        </w:tc>
+        <w:tc>
+          <w:tcPr>
+            <w:tcW w:w="1417" w:type="dxa"/>
+          </w:tcPr>
+          <w:p>
+            <w:r>
+              <w:t>Not null, Unique</w:t>
+            </w:r>
+          </w:p>
+        </w:tc>
+        <w:tc>
+          <w:tcPr>
+            <w:tcW w:w="3209" w:type="dxa"/>
+          </w:tcPr>
+          <w:p>
+            <w:r>
+              <w:t>The primary key identifier of the Recently played songs entity</w:t>
+            </w:r>
+          </w:p>
+        </w:tc>
+      </w:tr>
+      <w:tr>
+        <w:tc>
+          <w:tcPr>
+            <w:tcW w:w="1693" w:type="dxa"/>
+          </w:tcPr>
+          <w:p>
+            <w:r>
+              <w:t>SongID</w:t>
+            </w:r>
+          </w:p>
+        </w:tc>
+        <w:tc>
+          <w:tcPr>
+            <w:tcW w:w="1279" w:type="dxa"/>
+          </w:tcPr>
+          <w:p>
+            <w:r>
+              <w:t>Integer</w:t>
+            </w:r>
+          </w:p>
+        </w:tc>
+        <w:tc>
+          <w:tcPr>
+            <w:tcW w:w="1418" w:type="dxa"/>
+          </w:tcPr>
+          <w:p/>
+        </w:tc>
+        <w:tc>
+          <w:tcPr>
+            <w:tcW w:w="1417" w:type="dxa"/>
+          </w:tcPr>
+          <w:p>
+            <w:r>
+              <w:t>Not null</w:t>
+            </w:r>
+          </w:p>
+        </w:tc>
+        <w:tc>
+          <w:tcPr>
+            <w:tcW w:w="3209" w:type="dxa"/>
+          </w:tcPr>
+          <w:p>
+            <w:r>
+              <w:t>The Foreign key that connects which song was listened to</w:t>
+            </w:r>
+          </w:p>
+        </w:tc>
+      </w:tr>
+      <w:tr>
+        <w:tc>
+          <w:tcPr>
+            <w:tcW w:w="1693" w:type="dxa"/>
+          </w:tcPr>
+          <w:p>
+            <w:r>
+              <w:t>CustomerID</w:t>
+            </w:r>
+          </w:p>
+        </w:tc>
+        <w:tc>
+          <w:tcPr>
+            <w:tcW w:w="1279" w:type="dxa"/>
+          </w:tcPr>
+          <w:p>
+            <w:r>
+              <w:t>Integer</w:t>
+            </w:r>
+          </w:p>
+        </w:tc>
+        <w:tc>
+          <w:tcPr>
+            <w:tcW w:w="1418" w:type="dxa"/>
+          </w:tcPr>
+          <w:p/>
+        </w:tc>
+        <w:tc>
+          <w:tcPr>
+            <w:tcW w:w="1417" w:type="dxa"/>
+          </w:tcPr>
+          <w:p>
+            <w:r>
+              <w:t>N</w:t>
+            </w:r>
+            <w:r>
+              <w:t>ot null</w:t>
+            </w:r>
+          </w:p>
+        </w:tc>
+        <w:tc>
+          <w:tcPr>
+            <w:tcW w:w="3209" w:type="dxa"/>
+          </w:tcPr>
+          <w:p>
+            <w:r>
+              <w:t xml:space="preserve">The </w:t>
+            </w:r>
+            <w:r>
+              <w:t xml:space="preserve">Foreign key that connects </w:t>
+            </w:r>
+            <w:r>
+              <w:t xml:space="preserve">to </w:t>
+            </w:r>
+            <w:r>
+              <w:t xml:space="preserve">which customer </w:t>
+            </w:r>
+            <w:r>
+              <w:t>listened to the song</w:t>
+            </w:r>
+          </w:p>
+        </w:tc>
+      </w:tr>
+      <w:tr>
+        <w:tc>
+          <w:tcPr>
+            <w:tcW w:w="1693" w:type="dxa"/>
+          </w:tcPr>
+          <w:p>
+            <w:r>
+              <w:t>DateListenedTo</w:t>
+            </w:r>
+          </w:p>
+        </w:tc>
+        <w:tc>
+          <w:tcPr>
+            <w:tcW w:w="1279" w:type="dxa"/>
+          </w:tcPr>
+          <w:p>
+            <w:r>
+              <w:t>Date</w:t>
+            </w:r>
+          </w:p>
+        </w:tc>
+        <w:tc>
+          <w:tcPr>
+            <w:tcW w:w="1418" w:type="dxa"/>
+          </w:tcPr>
+          <w:p>
+            <w:r>
+              <w:t>10</w:t>
+            </w:r>
+          </w:p>
+        </w:tc>
+        <w:tc>
+          <w:tcPr>
+            <w:tcW w:w="1417" w:type="dxa"/>
+          </w:tcPr>
+          <w:p>
+            <w:r>
+              <w:t>Not null</w:t>
+            </w:r>
+          </w:p>
+        </w:tc>
+        <w:tc>
+          <w:tcPr>
+            <w:tcW w:w="3209" w:type="dxa"/>
+          </w:tcPr>
+          <w:p>
+            <w:r>
+              <w:t>The date on which the song was listened to, and subsequently inputted into the ‘recently played songs’ entity</w:t>
+            </w:r>
+          </w:p>
+        </w:tc>
+      </w:tr>
+    </w:tbl>
+    <w:p>
+      <w:pPr>
+        <w:rPr>
+          <w:b/>
+          <w:bCs/>
+        </w:rPr>
+      </w:pPr>
+    </w:p>
+    <w:p>
+      <w:pPr>
+        <w:rPr>
+          <w:b/>
+          <w:bCs/>
+        </w:rPr>
+      </w:pPr>
+      <w:r>
+        <w:rPr>
+          <w:b/>
+          <w:bCs/>
+        </w:rPr>
+        <w:t>Genre</w:t>
+      </w:r>
+    </w:p>
+    <w:tbl>
+      <w:tblPr>
+        <w:tblStyle w:val="TableGrid"/>
+        <w:tblW w:w="0" w:type="auto"/>
+        <w:tblLook w:val="04A0" w:firstRow="1" w:lastRow="0" w:firstColumn="1" w:lastColumn="0" w:noHBand="0" w:noVBand="1"/>
+      </w:tblPr>
+      <w:tblGrid>
+        <w:gridCol w:w="1413"/>
+        <w:gridCol w:w="1276"/>
+        <w:gridCol w:w="2126"/>
+        <w:gridCol w:w="1894"/>
         <w:gridCol w:w="2307"/>
       </w:tblGrid>
       <w:tr>
         <w:tc>
           <w:tcPr>
-            <w:tcW w:w="1803" w:type="dxa"/>
+            <w:tcW w:w="1413" w:type="dxa"/>
+            <w:shd w:val="clear" w:color="auto" w:fill="C5F0FF"/>
           </w:tcPr>
           <w:p>
             <w:r>
@@ -2415,7 +3609,8 @@
         </w:tc>
         <w:tc>
           <w:tcPr>
-            <w:tcW w:w="1169" w:type="dxa"/>
+            <w:tcW w:w="1276" w:type="dxa"/>
+            <w:shd w:val="clear" w:color="auto" w:fill="C5F0FF"/>
           </w:tcPr>
           <w:p>
             <w:r>
@@ -2425,20 +3620,19 @@
         </w:tc>
         <w:tc>
           <w:tcPr>
-            <w:tcW w:w="1418" w:type="dxa"/>
-          </w:tcPr>
-          <w:p>
-            <w:r>
-              <w:t>Size</w:t>
-            </w:r>
-            <w:r>
-              <w:t>/Format Default</w:t>
-            </w:r>
-          </w:p>
-        </w:tc>
-        <w:tc>
-          <w:tcPr>
-            <w:tcW w:w="1842" w:type="dxa"/>
+            <w:tcW w:w="2126" w:type="dxa"/>
+            <w:shd w:val="clear" w:color="auto" w:fill="C5F0FF"/>
+          </w:tcPr>
+          <w:p>
+            <w:r>
+              <w:t>Size/Format Default</w:t>
+            </w:r>
+          </w:p>
+        </w:tc>
+        <w:tc>
+          <w:tcPr>
+            <w:tcW w:w="1894" w:type="dxa"/>
+            <w:shd w:val="clear" w:color="auto" w:fill="C5F0FF"/>
           </w:tcPr>
           <w:p>
             <w:r>
@@ -2448,7 +3642,8 @@
         </w:tc>
         <w:tc>
           <w:tcPr>
-            <w:tcW w:w="2784" w:type="dxa"/>
+            <w:tcW w:w="2307" w:type="dxa"/>
+            <w:shd w:val="clear" w:color="auto" w:fill="C5F0FF"/>
           </w:tcPr>
           <w:p>
             <w:r>
@@ -2460,19 +3655,17 @@
       <w:tr>
         <w:tc>
           <w:tcPr>
-            <w:tcW w:w="1803" w:type="dxa"/>
-          </w:tcPr>
-          <w:p>
-            <w:proofErr w:type="spellStart"/>
-            <w:r>
-              <w:t>CustomerID</w:t>
-            </w:r>
-            <w:proofErr w:type="spellEnd"/>
-          </w:p>
-        </w:tc>
-        <w:tc>
-          <w:tcPr>
-            <w:tcW w:w="1169" w:type="dxa"/>
+            <w:tcW w:w="1413" w:type="dxa"/>
+          </w:tcPr>
+          <w:p>
+            <w:r>
+              <w:t>GenreID</w:t>
+            </w:r>
+          </w:p>
+        </w:tc>
+        <w:tc>
+          <w:tcPr>
+            <w:tcW w:w="1276" w:type="dxa"/>
           </w:tcPr>
           <w:p>
             <w:r>
@@ -2482,27 +3675,27 @@
         </w:tc>
         <w:tc>
           <w:tcPr>
-            <w:tcW w:w="1418" w:type="dxa"/>
+            <w:tcW w:w="2126" w:type="dxa"/>
           </w:tcPr>
           <w:p/>
         </w:tc>
         <w:tc>
           <w:tcPr>
-            <w:tcW w:w="1842" w:type="dxa"/>
-          </w:tcPr>
-          <w:p>
-            <w:r>
-              <w:t>Unique, not null</w:t>
-            </w:r>
-          </w:p>
-        </w:tc>
-        <w:tc>
-          <w:tcPr>
-            <w:tcW w:w="2784" w:type="dxa"/>
-          </w:tcPr>
-          <w:p>
-            <w:r>
-              <w:t>The customer’s primary key identifier</w:t>
+            <w:tcW w:w="1894" w:type="dxa"/>
+          </w:tcPr>
+          <w:p>
+            <w:r>
+              <w:t>Not null, Unique</w:t>
+            </w:r>
+          </w:p>
+        </w:tc>
+        <w:tc>
+          <w:tcPr>
+            <w:tcW w:w="2307" w:type="dxa"/>
+          </w:tcPr>
+          <w:p>
+            <w:r>
+              <w:t>The primary key identifier of the genre</w:t>
             </w:r>
           </w:p>
         </w:tc>
@@ -2510,17 +3703,17 @@
       <w:tr>
         <w:tc>
           <w:tcPr>
-            <w:tcW w:w="1803" w:type="dxa"/>
-          </w:tcPr>
-          <w:p>
-            <w:r>
-              <w:t>Username</w:t>
-            </w:r>
-          </w:p>
-        </w:tc>
-        <w:tc>
-          <w:tcPr>
-            <w:tcW w:w="1169" w:type="dxa"/>
+            <w:tcW w:w="1413" w:type="dxa"/>
+          </w:tcPr>
+          <w:p>
+            <w:r>
+              <w:t>Name</w:t>
+            </w:r>
+          </w:p>
+        </w:tc>
+        <w:tc>
+          <w:tcPr>
+            <w:tcW w:w="1276" w:type="dxa"/>
           </w:tcPr>
           <w:p>
             <w:r>
@@ -2530,20 +3723,17 @@
         </w:tc>
         <w:tc>
           <w:tcPr>
-            <w:tcW w:w="1418" w:type="dxa"/>
-          </w:tcPr>
-          <w:p>
-            <w:r>
-              <w:t>2</w:t>
-            </w:r>
-            <w:r>
-              <w:t>0</w:t>
-            </w:r>
-          </w:p>
-        </w:tc>
-        <w:tc>
-          <w:tcPr>
-            <w:tcW w:w="1842" w:type="dxa"/>
+            <w:tcW w:w="2126" w:type="dxa"/>
+          </w:tcPr>
+          <w:p>
+            <w:r>
+              <w:t>50</w:t>
+            </w:r>
+          </w:p>
+        </w:tc>
+        <w:tc>
+          <w:tcPr>
+            <w:tcW w:w="1894" w:type="dxa"/>
           </w:tcPr>
           <w:p>
             <w:r>
@@ -2553,11 +3743,105 @@
         </w:tc>
         <w:tc>
           <w:tcPr>
-            <w:tcW w:w="2784" w:type="dxa"/>
-          </w:tcPr>
-          <w:p>
-            <w:r>
-              <w:t>How the customer will be referenced/called in any records or contact with them</w:t>
+            <w:tcW w:w="2307" w:type="dxa"/>
+          </w:tcPr>
+          <w:p>
+            <w:r>
+              <w:t xml:space="preserve">The name of the genre </w:t>
+            </w:r>
+          </w:p>
+        </w:tc>
+      </w:tr>
+    </w:tbl>
+    <w:p>
+      <w:pPr>
+        <w:rPr>
+          <w:b/>
+          <w:bCs/>
+        </w:rPr>
+      </w:pPr>
+    </w:p>
+    <w:p>
+      <w:pPr>
+        <w:rPr>
+          <w:b/>
+          <w:bCs/>
+        </w:rPr>
+      </w:pPr>
+      <w:r>
+        <w:rPr>
+          <w:b/>
+          <w:bCs/>
+        </w:rPr>
+        <w:t>Album</w:t>
+      </w:r>
+    </w:p>
+    <w:tbl>
+      <w:tblPr>
+        <w:tblStyle w:val="TableGrid"/>
+        <w:tblW w:w="0" w:type="auto"/>
+        <w:tblLook w:val="04A0" w:firstRow="1" w:lastRow="0" w:firstColumn="1" w:lastColumn="0" w:noHBand="0" w:noVBand="1"/>
+      </w:tblPr>
+      <w:tblGrid>
+        <w:gridCol w:w="1429"/>
+        <w:gridCol w:w="1259"/>
+        <w:gridCol w:w="1358"/>
+        <w:gridCol w:w="1336"/>
+        <w:gridCol w:w="3634"/>
+      </w:tblGrid>
+      <w:tr>
+        <w:tc>
+          <w:tcPr>
+            <w:tcW w:w="1429" w:type="dxa"/>
+            <w:shd w:val="clear" w:color="auto" w:fill="C5F0FF"/>
+          </w:tcPr>
+          <w:p>
+            <w:r>
+              <w:t>Field Name</w:t>
+            </w:r>
+          </w:p>
+        </w:tc>
+        <w:tc>
+          <w:tcPr>
+            <w:tcW w:w="1259" w:type="dxa"/>
+            <w:shd w:val="clear" w:color="auto" w:fill="C5F0FF"/>
+          </w:tcPr>
+          <w:p>
+            <w:r>
+              <w:t>Data Type</w:t>
+            </w:r>
+          </w:p>
+        </w:tc>
+        <w:tc>
+          <w:tcPr>
+            <w:tcW w:w="1358" w:type="dxa"/>
+            <w:shd w:val="clear" w:color="auto" w:fill="C5F0FF"/>
+          </w:tcPr>
+          <w:p>
+            <w:r>
+              <w:t>Size/Format Default</w:t>
+            </w:r>
+          </w:p>
+        </w:tc>
+        <w:tc>
+          <w:tcPr>
+            <w:tcW w:w="1336" w:type="dxa"/>
+            <w:shd w:val="clear" w:color="auto" w:fill="C5F0FF"/>
+          </w:tcPr>
+          <w:p>
+            <w:r>
+              <w:t>Constraints</w:t>
+            </w:r>
+          </w:p>
+        </w:tc>
+        <w:tc>
+          <w:tcPr>
+            <w:tcW w:w="3634" w:type="dxa"/>
+            <w:shd w:val="clear" w:color="auto" w:fill="C5F0FF"/>
+          </w:tcPr>
+          <w:p>
+            <w:r>
+              <w:t>Description</w:t>
             </w:r>
           </w:p>
         </w:tc>
@@ -2565,51 +3849,53 @@
       <w:tr>
         <w:tc>
           <w:tcPr>
-            <w:tcW w:w="1803" w:type="dxa"/>
-          </w:tcPr>
-          <w:p>
-            <w:r>
-              <w:t>Email</w:t>
-            </w:r>
-          </w:p>
-        </w:tc>
-        <w:tc>
-          <w:tcPr>
-            <w:tcW w:w="1169" w:type="dxa"/>
-          </w:tcPr>
-          <w:p>
-            <w:r>
-              <w:t>Text</w:t>
-            </w:r>
-          </w:p>
-        </w:tc>
-        <w:tc>
-          <w:tcPr>
-            <w:tcW w:w="1418" w:type="dxa"/>
-          </w:tcPr>
-          <w:p>
-            <w:r>
-              <w:t>50</w:t>
-            </w:r>
-          </w:p>
-        </w:tc>
-        <w:tc>
-          <w:tcPr>
-            <w:tcW w:w="1842" w:type="dxa"/>
-          </w:tcPr>
-          <w:p>
-            <w:r>
-              <w:t>Not null, requires an ‘@’</w:t>
-            </w:r>
-          </w:p>
-        </w:tc>
-        <w:tc>
-          <w:tcPr>
-            <w:tcW w:w="2784" w:type="dxa"/>
-          </w:tcPr>
-          <w:p>
-            <w:r>
-              <w:t>The email that a customer can be contacted through</w:t>
+            <w:tcW w:w="1429" w:type="dxa"/>
+          </w:tcPr>
+          <w:p>
+            <w:r>
+              <w:t>Album</w:t>
+            </w:r>
+            <w:r>
+              <w:t>ID</w:t>
+            </w:r>
+          </w:p>
+        </w:tc>
+        <w:tc>
+          <w:tcPr>
+            <w:tcW w:w="1259" w:type="dxa"/>
+          </w:tcPr>
+          <w:p>
+            <w:r>
+              <w:t>Integer</w:t>
+            </w:r>
+          </w:p>
+        </w:tc>
+        <w:tc>
+          <w:tcPr>
+            <w:tcW w:w="1358" w:type="dxa"/>
+          </w:tcPr>
+          <w:p/>
+        </w:tc>
+        <w:tc>
+          <w:tcPr>
+            <w:tcW w:w="1336" w:type="dxa"/>
+          </w:tcPr>
+          <w:p>
+            <w:r>
+              <w:t>Not null, Unique</w:t>
+            </w:r>
+          </w:p>
+        </w:tc>
+        <w:tc>
+          <w:tcPr>
+            <w:tcW w:w="3634" w:type="dxa"/>
+          </w:tcPr>
+          <w:p>
+            <w:r>
+              <w:t xml:space="preserve">The primary key identifier of the </w:t>
+            </w:r>
+            <w:r>
+              <w:t>Album</w:t>
             </w:r>
           </w:p>
         </w:tc>
@@ -2617,17 +3903,17 @@
       <w:tr>
         <w:tc>
           <w:tcPr>
-            <w:tcW w:w="1803" w:type="dxa"/>
-          </w:tcPr>
-          <w:p>
-            <w:r>
-              <w:t>Password</w:t>
-            </w:r>
-          </w:p>
-        </w:tc>
-        <w:tc>
-          <w:tcPr>
-            <w:tcW w:w="1169" w:type="dxa"/>
+            <w:tcW w:w="1429" w:type="dxa"/>
+          </w:tcPr>
+          <w:p>
+            <w:r>
+              <w:t>Name</w:t>
+            </w:r>
+          </w:p>
+        </w:tc>
+        <w:tc>
+          <w:tcPr>
+            <w:tcW w:w="1259" w:type="dxa"/>
           </w:tcPr>
           <w:p>
             <w:r>
@@ -2637,17 +3923,17 @@
         </w:tc>
         <w:tc>
           <w:tcPr>
-            <w:tcW w:w="1418" w:type="dxa"/>
-          </w:tcPr>
-          <w:p>
-            <w:r>
-              <w:t>32</w:t>
-            </w:r>
-          </w:p>
-        </w:tc>
-        <w:tc>
-          <w:tcPr>
-            <w:tcW w:w="1842" w:type="dxa"/>
+            <w:tcW w:w="1358" w:type="dxa"/>
+          </w:tcPr>
+          <w:p>
+            <w:r>
+              <w:t>50</w:t>
+            </w:r>
+          </w:p>
+        </w:tc>
+        <w:tc>
+          <w:tcPr>
+            <w:tcW w:w="1336" w:type="dxa"/>
           </w:tcPr>
           <w:p>
             <w:r>
@@ -2657,20 +3943,17 @@
         </w:tc>
         <w:tc>
           <w:tcPr>
-            <w:tcW w:w="2784" w:type="dxa"/>
-          </w:tcPr>
-          <w:p>
-            <w:r>
-              <w:t xml:space="preserve">The hashed version of the password users can use to </w:t>
-            </w:r>
-            <w:r>
-              <w:t>sign in</w:t>
-            </w:r>
-            <w:r>
-              <w:t xml:space="preserve"> to their </w:t>
-            </w:r>
-            <w:r>
-              <w:t>account</w:t>
+            <w:tcW w:w="3634" w:type="dxa"/>
+          </w:tcPr>
+          <w:p>
+            <w:r>
+              <w:t xml:space="preserve">The name of the </w:t>
+            </w:r>
+            <w:r>
+              <w:t>Album</w:t>
+            </w:r>
+            <w:r>
+              <w:t xml:space="preserve"> </w:t>
             </w:r>
           </w:p>
         </w:tc>
@@ -2678,69 +3961,136 @@
       <w:tr>
         <w:tc>
           <w:tcPr>
-            <w:tcW w:w="1803" w:type="dxa"/>
-          </w:tcPr>
-          <w:p>
-            <w:proofErr w:type="spellStart"/>
-            <w:r>
-              <w:t>BankDetailsID</w:t>
-            </w:r>
-            <w:proofErr w:type="spellEnd"/>
-          </w:p>
-        </w:tc>
-        <w:tc>
-          <w:tcPr>
-            <w:tcW w:w="1169" w:type="dxa"/>
-          </w:tcPr>
-          <w:p>
-            <w:r>
-              <w:t>Integer</w:t>
-            </w:r>
-          </w:p>
-        </w:tc>
-        <w:tc>
-          <w:tcPr>
-            <w:tcW w:w="1418" w:type="dxa"/>
+            <w:tcW w:w="1429" w:type="dxa"/>
+          </w:tcPr>
+          <w:p>
+            <w:r>
+              <w:lastRenderedPageBreak/>
+              <w:t>ReleaseDate</w:t>
+            </w:r>
+          </w:p>
+        </w:tc>
+        <w:tc>
+          <w:tcPr>
+            <w:tcW w:w="1259" w:type="dxa"/>
+          </w:tcPr>
+          <w:p>
+            <w:r>
+              <w:t>Date</w:t>
+            </w:r>
+          </w:p>
+        </w:tc>
+        <w:tc>
+          <w:tcPr>
+            <w:tcW w:w="1358" w:type="dxa"/>
+          </w:tcPr>
+          <w:p>
+            <w:r>
+              <w:t>10</w:t>
+            </w:r>
+          </w:p>
+        </w:tc>
+        <w:tc>
+          <w:tcPr>
+            <w:tcW w:w="1336" w:type="dxa"/>
           </w:tcPr>
           <w:p/>
         </w:tc>
         <w:tc>
           <w:tcPr>
-            <w:tcW w:w="1842" w:type="dxa"/>
-          </w:tcPr>
-          <w:p>
-            <w:r>
-              <w:t xml:space="preserve">Unique, </w:t>
-            </w:r>
-            <w:proofErr w:type="gramStart"/>
-            <w:r>
-              <w:t>Not</w:t>
-            </w:r>
-            <w:proofErr w:type="gramEnd"/>
-            <w:r>
-              <w:t xml:space="preserve"> </w:t>
-            </w:r>
-            <w:r>
-              <w:t>n</w:t>
-            </w:r>
-            <w:r>
-              <w:t>ull</w:t>
-            </w:r>
-          </w:p>
-        </w:tc>
-        <w:tc>
-          <w:tcPr>
-            <w:tcW w:w="2784" w:type="dxa"/>
-          </w:tcPr>
-          <w:p>
-            <w:r>
-              <w:t>The Bank Details</w:t>
-            </w:r>
-            <w:r>
-              <w:t>’</w:t>
-            </w:r>
-            <w:r>
-              <w:t xml:space="preserve"> primary key identifier</w:t>
+            <w:tcW w:w="3634" w:type="dxa"/>
+          </w:tcPr>
+          <w:p>
+            <w:r>
+              <w:t>The date in which the song was released</w:t>
+            </w:r>
+          </w:p>
+        </w:tc>
+      </w:tr>
+    </w:tbl>
+    <w:p>
+      <w:pPr>
+        <w:rPr>
+          <w:b/>
+          <w:bCs/>
+        </w:rPr>
+      </w:pPr>
+    </w:p>
+    <w:p>
+      <w:r>
+        <w:rPr>
+          <w:b/>
+          <w:bCs/>
+        </w:rPr>
+        <w:t>Artist</w:t>
+      </w:r>
+    </w:p>
+    <w:tbl>
+      <w:tblPr>
+        <w:tblStyle w:val="TableGrid"/>
+        <w:tblW w:w="0" w:type="auto"/>
+        <w:tblLook w:val="04A0" w:firstRow="1" w:lastRow="0" w:firstColumn="1" w:lastColumn="0" w:noHBand="0" w:noVBand="1"/>
+      </w:tblPr>
+      <w:tblGrid>
+        <w:gridCol w:w="1413"/>
+        <w:gridCol w:w="1276"/>
+        <w:gridCol w:w="1417"/>
+        <w:gridCol w:w="1843"/>
+        <w:gridCol w:w="3067"/>
+      </w:tblGrid>
+      <w:tr>
+        <w:tc>
+          <w:tcPr>
+            <w:tcW w:w="1413" w:type="dxa"/>
+            <w:shd w:val="clear" w:color="auto" w:fill="C5F0FF"/>
+          </w:tcPr>
+          <w:p>
+            <w:r>
+              <w:t>Field Name</w:t>
+            </w:r>
+          </w:p>
+        </w:tc>
+        <w:tc>
+          <w:tcPr>
+            <w:tcW w:w="1276" w:type="dxa"/>
+            <w:shd w:val="clear" w:color="auto" w:fill="C5F0FF"/>
+          </w:tcPr>
+          <w:p>
+            <w:r>
+              <w:t>Data Type</w:t>
+            </w:r>
+          </w:p>
+        </w:tc>
+        <w:tc>
+          <w:tcPr>
+            <w:tcW w:w="1417" w:type="dxa"/>
+            <w:shd w:val="clear" w:color="auto" w:fill="C5F0FF"/>
+          </w:tcPr>
+          <w:p>
+            <w:r>
+              <w:t>Size/Format Default</w:t>
+            </w:r>
+          </w:p>
+        </w:tc>
+        <w:tc>
+          <w:tcPr>
+            <w:tcW w:w="1843" w:type="dxa"/>
+            <w:shd w:val="clear" w:color="auto" w:fill="C5F0FF"/>
+          </w:tcPr>
+          <w:p>
+            <w:r>
+              <w:t>Constraints</w:t>
+            </w:r>
+          </w:p>
+        </w:tc>
+        <w:tc>
+          <w:tcPr>
+            <w:tcW w:w="3067" w:type="dxa"/>
+            <w:shd w:val="clear" w:color="auto" w:fill="C5F0FF"/>
+          </w:tcPr>
+          <w:p>
+            <w:r>
+              <w:t>Description</w:t>
             </w:r>
           </w:p>
         </w:tc>
@@ -2748,19 +4098,20 @@
       <w:tr>
         <w:tc>
           <w:tcPr>
-            <w:tcW w:w="1803" w:type="dxa"/>
-          </w:tcPr>
-          <w:p>
-            <w:proofErr w:type="spellStart"/>
-            <w:r>
-              <w:t>CardNumber</w:t>
-            </w:r>
-            <w:proofErr w:type="spellEnd"/>
-          </w:p>
-        </w:tc>
-        <w:tc>
-          <w:tcPr>
-            <w:tcW w:w="1169" w:type="dxa"/>
+            <w:tcW w:w="1413" w:type="dxa"/>
+          </w:tcPr>
+          <w:p>
+            <w:r>
+              <w:t>Artist</w:t>
+            </w:r>
+            <w:r>
+              <w:t>ID</w:t>
+            </w:r>
+          </w:p>
+        </w:tc>
+        <w:tc>
+          <w:tcPr>
+            <w:tcW w:w="1276" w:type="dxa"/>
           </w:tcPr>
           <w:p>
             <w:r>
@@ -2770,43 +4121,30 @@
         </w:tc>
         <w:tc>
           <w:tcPr>
-            <w:tcW w:w="1418" w:type="dxa"/>
-          </w:tcPr>
-          <w:p>
-            <w:r>
-              <w:t>19</w:t>
-            </w:r>
-          </w:p>
-        </w:tc>
-        <w:tc>
-          <w:tcPr>
-            <w:tcW w:w="1842" w:type="dxa"/>
-          </w:tcPr>
-          <w:p>
-            <w:r>
-              <w:t>Not null</w:t>
-            </w:r>
-          </w:p>
-        </w:tc>
-        <w:tc>
-          <w:tcPr>
-            <w:tcW w:w="2784" w:type="dxa"/>
-          </w:tcPr>
-          <w:p>
-            <w:r>
-              <w:t xml:space="preserve">The </w:t>
-            </w:r>
-            <w:r>
-              <w:t>payment</w:t>
-            </w:r>
-            <w:r>
-              <w:t xml:space="preserve"> card number of the </w:t>
-            </w:r>
-            <w:r>
-              <w:t>payment</w:t>
-            </w:r>
-            <w:r>
-              <w:t xml:space="preserve"> card the customer uses to pay with</w:t>
+            <w:tcW w:w="1417" w:type="dxa"/>
+          </w:tcPr>
+          <w:p/>
+        </w:tc>
+        <w:tc>
+          <w:tcPr>
+            <w:tcW w:w="1843" w:type="dxa"/>
+          </w:tcPr>
+          <w:p>
+            <w:r>
+              <w:t>Not null, Unique</w:t>
+            </w:r>
+          </w:p>
+        </w:tc>
+        <w:tc>
+          <w:tcPr>
+            <w:tcW w:w="3067" w:type="dxa"/>
+          </w:tcPr>
+          <w:p>
+            <w:r>
+              <w:t xml:space="preserve">The primary key identifier of the </w:t>
+            </w:r>
+            <w:r>
+              <w:t>Artist</w:t>
             </w:r>
           </w:p>
         </w:tc>
@@ -2814,19 +4152,17 @@
       <w:tr>
         <w:tc>
           <w:tcPr>
-            <w:tcW w:w="1803" w:type="dxa"/>
-          </w:tcPr>
-          <w:p>
-            <w:proofErr w:type="spellStart"/>
-            <w:r>
-              <w:t>CardHolderName</w:t>
-            </w:r>
-            <w:proofErr w:type="spellEnd"/>
-          </w:p>
-        </w:tc>
-        <w:tc>
-          <w:tcPr>
-            <w:tcW w:w="1169" w:type="dxa"/>
+            <w:tcW w:w="1413" w:type="dxa"/>
+          </w:tcPr>
+          <w:p>
+            <w:r>
+              <w:t>StageName</w:t>
+            </w:r>
+          </w:p>
+        </w:tc>
+        <w:tc>
+          <w:tcPr>
+            <w:tcW w:w="1276" w:type="dxa"/>
           </w:tcPr>
           <w:p>
             <w:r>
@@ -2836,7 +4172,7 @@
         </w:tc>
         <w:tc>
           <w:tcPr>
-            <w:tcW w:w="1418" w:type="dxa"/>
+            <w:tcW w:w="1417" w:type="dxa"/>
           </w:tcPr>
           <w:p>
             <w:r>
@@ -2846,7 +4182,7 @@
         </w:tc>
         <w:tc>
           <w:tcPr>
-            <w:tcW w:w="1842" w:type="dxa"/>
+            <w:tcW w:w="1843" w:type="dxa"/>
           </w:tcPr>
           <w:p>
             <w:r>
@@ -2856,20 +4192,11 @@
         </w:tc>
         <w:tc>
           <w:tcPr>
-            <w:tcW w:w="2784" w:type="dxa"/>
-          </w:tcPr>
-          <w:p>
-            <w:r>
-              <w:t xml:space="preserve">The name </w:t>
-            </w:r>
-            <w:r>
-              <w:t xml:space="preserve">on the </w:t>
-            </w:r>
-            <w:r>
-              <w:t>payment</w:t>
-            </w:r>
-            <w:r>
-              <w:t xml:space="preserve"> card, of the owner</w:t>
+            <w:tcW w:w="3067" w:type="dxa"/>
+          </w:tcPr>
+          <w:p>
+            <w:r>
+              <w:t>The known stage name of the artist</w:t>
             </w:r>
           </w:p>
         </w:tc>
@@ -2877,19 +4204,17 @@
       <w:tr>
         <w:tc>
           <w:tcPr>
-            <w:tcW w:w="1803" w:type="dxa"/>
-          </w:tcPr>
-          <w:p>
-            <w:proofErr w:type="spellStart"/>
-            <w:r>
-              <w:t>ExpirationDate</w:t>
-            </w:r>
-            <w:proofErr w:type="spellEnd"/>
-          </w:p>
-        </w:tc>
-        <w:tc>
-          <w:tcPr>
-            <w:tcW w:w="1169" w:type="dxa"/>
+            <w:tcW w:w="1413" w:type="dxa"/>
+          </w:tcPr>
+          <w:p>
+            <w:r>
+              <w:t>FirstName</w:t>
+            </w:r>
+          </w:p>
+        </w:tc>
+        <w:tc>
+          <w:tcPr>
+            <w:tcW w:w="1276" w:type="dxa"/>
           </w:tcPr>
           <w:p>
             <w:r>
@@ -2899,34 +4224,27 @@
         </w:tc>
         <w:tc>
           <w:tcPr>
-            <w:tcW w:w="1418" w:type="dxa"/>
-          </w:tcPr>
-          <w:p>
-            <w:r>
-              <w:t>5</w:t>
-            </w:r>
-          </w:p>
-        </w:tc>
-        <w:tc>
-          <w:tcPr>
-            <w:tcW w:w="1842" w:type="dxa"/>
-          </w:tcPr>
-          <w:p>
-            <w:r>
-              <w:t>Not null</w:t>
-            </w:r>
-            <w:r>
-              <w:t>, contains a ‘/’</w:t>
-            </w:r>
-          </w:p>
-        </w:tc>
-        <w:tc>
-          <w:tcPr>
-            <w:tcW w:w="2784" w:type="dxa"/>
-          </w:tcPr>
-          <w:p>
-            <w:r>
-              <w:t>The expiration date of the payment card</w:t>
+            <w:tcW w:w="1417" w:type="dxa"/>
+          </w:tcPr>
+          <w:p>
+            <w:r>
+              <w:t>50</w:t>
+            </w:r>
+          </w:p>
+        </w:tc>
+        <w:tc>
+          <w:tcPr>
+            <w:tcW w:w="1843" w:type="dxa"/>
+          </w:tcPr>
+          <w:p/>
+        </w:tc>
+        <w:tc>
+          <w:tcPr>
+            <w:tcW w:w="3067" w:type="dxa"/>
+          </w:tcPr>
+          <w:p>
+            <w:r>
+              <w:t>The artists actual first name</w:t>
             </w:r>
           </w:p>
         </w:tc>
@@ -2934,54 +4252,141 @@
       <w:tr>
         <w:tc>
           <w:tcPr>
-            <w:tcW w:w="1803" w:type="dxa"/>
-          </w:tcPr>
-          <w:p>
-            <w:r>
-              <w:t>CVV</w:t>
-            </w:r>
-          </w:p>
-        </w:tc>
-        <w:tc>
-          <w:tcPr>
-            <w:tcW w:w="1169" w:type="dxa"/>
-          </w:tcPr>
-          <w:p>
-            <w:r>
-              <w:t>Integer</w:t>
+            <w:tcW w:w="1413" w:type="dxa"/>
+          </w:tcPr>
+          <w:p>
+            <w:r>
+              <w:t>LastName</w:t>
+            </w:r>
+          </w:p>
+        </w:tc>
+        <w:tc>
+          <w:tcPr>
+            <w:tcW w:w="1276" w:type="dxa"/>
+          </w:tcPr>
+          <w:p>
+            <w:r>
+              <w:t>Text</w:t>
+            </w:r>
+          </w:p>
+        </w:tc>
+        <w:tc>
+          <w:tcPr>
+            <w:tcW w:w="1417" w:type="dxa"/>
+          </w:tcPr>
+          <w:p>
+            <w:r>
+              <w:t>50</w:t>
+            </w:r>
+          </w:p>
+        </w:tc>
+        <w:tc>
+          <w:tcPr>
+            <w:tcW w:w="1843" w:type="dxa"/>
+          </w:tcPr>
+          <w:p/>
+        </w:tc>
+        <w:tc>
+          <w:tcPr>
+            <w:tcW w:w="3067" w:type="dxa"/>
+          </w:tcPr>
+          <w:p>
+            <w:r>
+              <w:t>The artists actual last name</w:t>
+            </w:r>
+          </w:p>
+        </w:tc>
+      </w:tr>
+    </w:tbl>
+    <w:p>
+      <w:pPr>
+        <w:rPr>
+          <w:b/>
+          <w:bCs/>
+        </w:rPr>
+      </w:pPr>
+    </w:p>
+    <w:p>
+      <w:pPr>
+        <w:rPr>
+          <w:b/>
+          <w:bCs/>
+        </w:rPr>
+      </w:pPr>
+      <w:r>
+        <w:rPr>
+          <w:b/>
+          <w:bCs/>
+        </w:rPr>
+        <w:t>Song</w:t>
+      </w:r>
+    </w:p>
+    <w:tbl>
+      <w:tblPr>
+        <w:tblStyle w:val="TableGrid"/>
+        <w:tblW w:w="0" w:type="auto"/>
+        <w:tblLook w:val="04A0" w:firstRow="1" w:lastRow="0" w:firstColumn="1" w:lastColumn="0" w:noHBand="0" w:noVBand="1"/>
+      </w:tblPr>
+      <w:tblGrid>
+        <w:gridCol w:w="1555"/>
+        <w:gridCol w:w="1275"/>
+        <w:gridCol w:w="1418"/>
+        <w:gridCol w:w="1843"/>
+        <w:gridCol w:w="2925"/>
+      </w:tblGrid>
+      <w:tr>
+        <w:tc>
+          <w:tcPr>
+            <w:tcW w:w="1555" w:type="dxa"/>
+            <w:shd w:val="clear" w:color="auto" w:fill="C5F0FF"/>
+          </w:tcPr>
+          <w:p>
+            <w:r>
+              <w:t>Field Name</w:t>
+            </w:r>
+          </w:p>
+        </w:tc>
+        <w:tc>
+          <w:tcPr>
+            <w:tcW w:w="1275" w:type="dxa"/>
+            <w:shd w:val="clear" w:color="auto" w:fill="C5F0FF"/>
+          </w:tcPr>
+          <w:p>
+            <w:r>
+              <w:t>Data Type</w:t>
             </w:r>
           </w:p>
         </w:tc>
         <w:tc>
           <w:tcPr>
             <w:tcW w:w="1418" w:type="dxa"/>
-          </w:tcPr>
-          <w:p>
-            <w:r>
-              <w:t>4</w:t>
-            </w:r>
-          </w:p>
-        </w:tc>
-        <w:tc>
-          <w:tcPr>
-            <w:tcW w:w="1842" w:type="dxa"/>
-          </w:tcPr>
-          <w:p>
-            <w:r>
-              <w:t>Not null, minimum length of 3</w:t>
-            </w:r>
-          </w:p>
-        </w:tc>
-        <w:tc>
-          <w:tcPr>
-            <w:tcW w:w="2784" w:type="dxa"/>
-          </w:tcPr>
-          <w:p>
-            <w:r>
-              <w:t xml:space="preserve">The </w:t>
-            </w:r>
-            <w:r>
-              <w:t>three/four number physical code on a payment card</w:t>
+            <w:shd w:val="clear" w:color="auto" w:fill="C5F0FF"/>
+          </w:tcPr>
+          <w:p>
+            <w:r>
+              <w:t>Size/Format Default</w:t>
+            </w:r>
+          </w:p>
+        </w:tc>
+        <w:tc>
+          <w:tcPr>
+            <w:tcW w:w="1843" w:type="dxa"/>
+            <w:shd w:val="clear" w:color="auto" w:fill="C5F0FF"/>
+          </w:tcPr>
+          <w:p>
+            <w:r>
+              <w:t>Constraints</w:t>
+            </w:r>
+          </w:p>
+        </w:tc>
+        <w:tc>
+          <w:tcPr>
+            <w:tcW w:w="2925" w:type="dxa"/>
+            <w:shd w:val="clear" w:color="auto" w:fill="C5F0FF"/>
+          </w:tcPr>
+          <w:p>
+            <w:r>
+              <w:t>Description</w:t>
             </w:r>
           </w:p>
         </w:tc>
@@ -2989,19 +4394,17 @@
       <w:tr>
         <w:tc>
           <w:tcPr>
-            <w:tcW w:w="1803" w:type="dxa"/>
-          </w:tcPr>
-          <w:p>
-            <w:proofErr w:type="spellStart"/>
-            <w:r>
-              <w:t>InvoiceID</w:t>
-            </w:r>
-            <w:proofErr w:type="spellEnd"/>
-          </w:p>
-        </w:tc>
-        <w:tc>
-          <w:tcPr>
-            <w:tcW w:w="1169" w:type="dxa"/>
+            <w:tcW w:w="1555" w:type="dxa"/>
+          </w:tcPr>
+          <w:p>
+            <w:r>
+              <w:t>SongID</w:t>
+            </w:r>
+          </w:p>
+        </w:tc>
+        <w:tc>
+          <w:tcPr>
+            <w:tcW w:w="1275" w:type="dxa"/>
           </w:tcPr>
           <w:p>
             <w:r>
@@ -3017,7 +4420,7 @@
         </w:tc>
         <w:tc>
           <w:tcPr>
-            <w:tcW w:w="1842" w:type="dxa"/>
+            <w:tcW w:w="1843" w:type="dxa"/>
           </w:tcPr>
           <w:p>
             <w:r>
@@ -3027,11 +4430,11 @@
         </w:tc>
         <w:tc>
           <w:tcPr>
-            <w:tcW w:w="2784" w:type="dxa"/>
-          </w:tcPr>
-          <w:p>
-            <w:r>
-              <w:t>The Invoice’s primary key identifier</w:t>
+            <w:tcW w:w="2925" w:type="dxa"/>
+          </w:tcPr>
+          <w:p>
+            <w:r>
+              <w:t>The primary key identifier of the song</w:t>
             </w:r>
           </w:p>
         </w:tc>
@@ -3039,23 +4442,21 @@
       <w:tr>
         <w:tc>
           <w:tcPr>
-            <w:tcW w:w="1803" w:type="dxa"/>
-          </w:tcPr>
-          <w:p>
-            <w:proofErr w:type="spellStart"/>
-            <w:r>
-              <w:t>SaleDate</w:t>
-            </w:r>
-            <w:proofErr w:type="spellEnd"/>
-          </w:p>
-        </w:tc>
-        <w:tc>
-          <w:tcPr>
-            <w:tcW w:w="1169" w:type="dxa"/>
-          </w:tcPr>
-          <w:p>
-            <w:r>
-              <w:t>Date</w:t>
+            <w:tcW w:w="1555" w:type="dxa"/>
+          </w:tcPr>
+          <w:p>
+            <w:r>
+              <w:t>Name</w:t>
+            </w:r>
+          </w:p>
+        </w:tc>
+        <w:tc>
+          <w:tcPr>
+            <w:tcW w:w="1275" w:type="dxa"/>
+          </w:tcPr>
+          <w:p>
+            <w:r>
+              <w:t>Text</w:t>
             </w:r>
           </w:p>
         </w:tc>
@@ -3065,13 +4466,13 @@
           </w:tcPr>
           <w:p>
             <w:r>
-              <w:t>10</w:t>
-            </w:r>
-          </w:p>
-        </w:tc>
-        <w:tc>
-          <w:tcPr>
-            <w:tcW w:w="1842" w:type="dxa"/>
+              <w:t>50</w:t>
+            </w:r>
+          </w:p>
+        </w:tc>
+        <w:tc>
+          <w:tcPr>
+            <w:tcW w:w="1843" w:type="dxa"/>
           </w:tcPr>
           <w:p>
             <w:r>
@@ -3081,14 +4482,17 @@
         </w:tc>
         <w:tc>
           <w:tcPr>
-            <w:tcW w:w="2784" w:type="dxa"/>
-          </w:tcPr>
-          <w:p>
-            <w:r>
-              <w:t xml:space="preserve">The date </w:t>
-            </w:r>
-            <w:r>
-              <w:t>on which the sale took place</w:t>
+            <w:tcW w:w="2925" w:type="dxa"/>
+          </w:tcPr>
+          <w:p>
+            <w:r>
+              <w:t xml:space="preserve">The name of the </w:t>
+            </w:r>
+            <w:r>
+              <w:t>Song</w:t>
+            </w:r>
+            <w:r>
+              <w:t xml:space="preserve"> item</w:t>
             </w:r>
           </w:p>
         </w:tc>
@@ -3096,23 +4500,21 @@
       <w:tr>
         <w:tc>
           <w:tcPr>
-            <w:tcW w:w="1803" w:type="dxa"/>
-          </w:tcPr>
-          <w:p>
-            <w:proofErr w:type="spellStart"/>
-            <w:r>
-              <w:t>AmountCharged</w:t>
-            </w:r>
-            <w:proofErr w:type="spellEnd"/>
-          </w:p>
-        </w:tc>
-        <w:tc>
-          <w:tcPr>
-            <w:tcW w:w="1169" w:type="dxa"/>
-          </w:tcPr>
-          <w:p>
-            <w:r>
-              <w:t>Float</w:t>
+            <w:tcW w:w="1555" w:type="dxa"/>
+          </w:tcPr>
+          <w:p>
+            <w:r>
+              <w:t>Length</w:t>
+            </w:r>
+          </w:p>
+        </w:tc>
+        <w:tc>
+          <w:tcPr>
+            <w:tcW w:w="1275" w:type="dxa"/>
+          </w:tcPr>
+          <w:p>
+            <w:r>
+              <w:t>Integer</w:t>
             </w:r>
           </w:p>
         </w:tc>
@@ -3120,36 +4522,25 @@
           <w:tcPr>
             <w:tcW w:w="1418" w:type="dxa"/>
           </w:tcPr>
+          <w:p>
+            <w:r>
+              <w:t>4</w:t>
+            </w:r>
+          </w:p>
+        </w:tc>
+        <w:tc>
+          <w:tcPr>
+            <w:tcW w:w="1843" w:type="dxa"/>
+          </w:tcPr>
           <w:p/>
         </w:tc>
         <w:tc>
           <w:tcPr>
-            <w:tcW w:w="1842" w:type="dxa"/>
-          </w:tcPr>
-          <w:p>
-            <w:r>
-              <w:t xml:space="preserve">Two decimal places, </w:t>
-            </w:r>
-            <w:proofErr w:type="gramStart"/>
-            <w:r>
-              <w:t>Not</w:t>
-            </w:r>
-            <w:proofErr w:type="gramEnd"/>
-            <w:r>
-              <w:t xml:space="preserve"> null</w:t>
-            </w:r>
-            <w:r>
-              <w:t>, greater than ‘0’</w:t>
-            </w:r>
-          </w:p>
-        </w:tc>
-        <w:tc>
-          <w:tcPr>
-            <w:tcW w:w="2784" w:type="dxa"/>
-          </w:tcPr>
-          <w:p>
-            <w:r>
-              <w:t>The amount charged to the payment card for the subscription</w:t>
+            <w:tcW w:w="2925" w:type="dxa"/>
+          </w:tcPr>
+          <w:p>
+            <w:r>
+              <w:t>The length of the song in seconds</w:t>
             </w:r>
           </w:p>
         </w:tc>
@@ -3157,20 +4548,17 @@
       <w:tr>
         <w:tc>
           <w:tcPr>
-            <w:tcW w:w="1803" w:type="dxa"/>
-          </w:tcPr>
-          <w:p>
-            <w:proofErr w:type="spellStart"/>
-            <w:r>
-              <w:lastRenderedPageBreak/>
-              <w:t>SubscriptionLengthBought</w:t>
-            </w:r>
-            <w:proofErr w:type="spellEnd"/>
-          </w:p>
-        </w:tc>
-        <w:tc>
-          <w:tcPr>
-            <w:tcW w:w="1169" w:type="dxa"/>
+            <w:tcW w:w="1555" w:type="dxa"/>
+          </w:tcPr>
+          <w:p>
+            <w:r>
+              <w:t>AlbumID</w:t>
+            </w:r>
+          </w:p>
+        </w:tc>
+        <w:tc>
+          <w:tcPr>
+            <w:tcW w:w="1275" w:type="dxa"/>
           </w:tcPr>
           <w:p>
             <w:r>
@@ -3186,7 +4574,7 @@
         </w:tc>
         <w:tc>
           <w:tcPr>
-            <w:tcW w:w="1842" w:type="dxa"/>
+            <w:tcW w:w="1843" w:type="dxa"/>
           </w:tcPr>
           <w:p>
             <w:r>
@@ -3196,19 +4584,11 @@
         </w:tc>
         <w:tc>
           <w:tcPr>
-            <w:tcW w:w="2784" w:type="dxa"/>
-          </w:tcPr>
-          <w:p>
-            <w:r>
-              <w:t xml:space="preserve">The </w:t>
-            </w:r>
-            <w:proofErr w:type="gramStart"/>
-            <w:r>
-              <w:t>amount</w:t>
-            </w:r>
-            <w:proofErr w:type="gramEnd"/>
-            <w:r>
-              <w:t xml:space="preserve"> of months, that the subscription has been bought for within the transaction</w:t>
+            <w:tcW w:w="2925" w:type="dxa"/>
+          </w:tcPr>
+          <w:p>
+            <w:r>
+              <w:t>The Foreign key identifier of the album the song is part of</w:t>
             </w:r>
           </w:p>
         </w:tc>
@@ -3216,23 +4596,21 @@
       <w:tr>
         <w:tc>
           <w:tcPr>
-            <w:tcW w:w="1803" w:type="dxa"/>
-          </w:tcPr>
-          <w:p>
-            <w:proofErr w:type="spellStart"/>
-            <w:r>
-              <w:t>BridgeID</w:t>
-            </w:r>
-            <w:proofErr w:type="spellEnd"/>
-          </w:p>
-        </w:tc>
-        <w:tc>
-          <w:tcPr>
-            <w:tcW w:w="1169" w:type="dxa"/>
-          </w:tcPr>
-          <w:p>
-            <w:r>
-              <w:t>Integer</w:t>
+            <w:tcW w:w="1555" w:type="dxa"/>
+          </w:tcPr>
+          <w:p>
+            <w:r>
+              <w:t>ReleaseDate</w:t>
+            </w:r>
+          </w:p>
+        </w:tc>
+        <w:tc>
+          <w:tcPr>
+            <w:tcW w:w="1275" w:type="dxa"/>
+          </w:tcPr>
+          <w:p>
+            <w:r>
+              <w:t>Date</w:t>
             </w:r>
           </w:p>
         </w:tc>
@@ -3240,25 +4618,119 @@
           <w:tcPr>
             <w:tcW w:w="1418" w:type="dxa"/>
           </w:tcPr>
+          <w:p>
+            <w:r>
+              <w:t>10</w:t>
+            </w:r>
+          </w:p>
+        </w:tc>
+        <w:tc>
+          <w:tcPr>
+            <w:tcW w:w="1843" w:type="dxa"/>
+          </w:tcPr>
           <w:p/>
         </w:tc>
         <w:tc>
           <w:tcPr>
-            <w:tcW w:w="1842" w:type="dxa"/>
-          </w:tcPr>
-          <w:p>
-            <w:r>
-              <w:t>Not null, Unique</w:t>
-            </w:r>
-          </w:p>
-        </w:tc>
-        <w:tc>
-          <w:tcPr>
-            <w:tcW w:w="2784" w:type="dxa"/>
-          </w:tcPr>
-          <w:p>
-            <w:r>
-              <w:t>The primary key identifier of the bridge</w:t>
+            <w:tcW w:w="2925" w:type="dxa"/>
+          </w:tcPr>
+          <w:p>
+            <w:r>
+              <w:t>The date in which the song was released</w:t>
+            </w:r>
+          </w:p>
+        </w:tc>
+      </w:tr>
+    </w:tbl>
+    <w:p>
+      <w:pPr>
+        <w:rPr>
+          <w:b/>
+          <w:bCs/>
+        </w:rPr>
+      </w:pPr>
+    </w:p>
+    <w:p>
+      <w:pPr>
+        <w:rPr>
+          <w:b/>
+          <w:bCs/>
+        </w:rPr>
+      </w:pPr>
+      <w:r>
+        <w:rPr>
+          <w:b/>
+          <w:bCs/>
+        </w:rPr>
+        <w:t>SongArtistBridge</w:t>
+      </w:r>
+    </w:p>
+    <w:tbl>
+      <w:tblPr>
+        <w:tblStyle w:val="TableGrid"/>
+        <w:tblW w:w="0" w:type="auto"/>
+        <w:tblLook w:val="04A0" w:firstRow="1" w:lastRow="0" w:firstColumn="1" w:lastColumn="0" w:noHBand="0" w:noVBand="1"/>
+      </w:tblPr>
+      <w:tblGrid>
+        <w:gridCol w:w="1413"/>
+        <w:gridCol w:w="1134"/>
+        <w:gridCol w:w="1417"/>
+        <w:gridCol w:w="2127"/>
+        <w:gridCol w:w="2925"/>
+      </w:tblGrid>
+      <w:tr>
+        <w:tc>
+          <w:tcPr>
+            <w:tcW w:w="1413" w:type="dxa"/>
+            <w:shd w:val="clear" w:color="auto" w:fill="C5F0FF"/>
+          </w:tcPr>
+          <w:p>
+            <w:r>
+              <w:t>Field Name</w:t>
+            </w:r>
+          </w:p>
+        </w:tc>
+        <w:tc>
+          <w:tcPr>
+            <w:tcW w:w="1134" w:type="dxa"/>
+            <w:shd w:val="clear" w:color="auto" w:fill="C5F0FF"/>
+          </w:tcPr>
+          <w:p>
+            <w:r>
+              <w:t>Data Type</w:t>
+            </w:r>
+          </w:p>
+        </w:tc>
+        <w:tc>
+          <w:tcPr>
+            <w:tcW w:w="1417" w:type="dxa"/>
+            <w:shd w:val="clear" w:color="auto" w:fill="C5F0FF"/>
+          </w:tcPr>
+          <w:p>
+            <w:r>
+              <w:t>Size/Format Default</w:t>
+            </w:r>
+          </w:p>
+        </w:tc>
+        <w:tc>
+          <w:tcPr>
+            <w:tcW w:w="2127" w:type="dxa"/>
+            <w:shd w:val="clear" w:color="auto" w:fill="C5F0FF"/>
+          </w:tcPr>
+          <w:p>
+            <w:r>
+              <w:t>Constraints</w:t>
+            </w:r>
+          </w:p>
+        </w:tc>
+        <w:tc>
+          <w:tcPr>
+            <w:tcW w:w="2925" w:type="dxa"/>
+            <w:shd w:val="clear" w:color="auto" w:fill="C5F0FF"/>
+          </w:tcPr>
+          <w:p>
+            <w:r>
+              <w:t>Description</w:t>
             </w:r>
           </w:p>
         </w:tc>
@@ -3266,19 +4738,17 @@
       <w:tr>
         <w:tc>
           <w:tcPr>
-            <w:tcW w:w="1803" w:type="dxa"/>
-          </w:tcPr>
-          <w:p>
-            <w:proofErr w:type="spellStart"/>
-            <w:r>
-              <w:t>SongID</w:t>
-            </w:r>
-            <w:proofErr w:type="spellEnd"/>
-          </w:p>
-        </w:tc>
-        <w:tc>
-          <w:tcPr>
-            <w:tcW w:w="1169" w:type="dxa"/>
+            <w:tcW w:w="1413" w:type="dxa"/>
+          </w:tcPr>
+          <w:p>
+            <w:r>
+              <w:t>BridgeID</w:t>
+            </w:r>
+          </w:p>
+        </w:tc>
+        <w:tc>
+          <w:tcPr>
+            <w:tcW w:w="1134" w:type="dxa"/>
           </w:tcPr>
           <w:p>
             <w:r>
@@ -3288,13 +4758,13 @@
         </w:tc>
         <w:tc>
           <w:tcPr>
-            <w:tcW w:w="1418" w:type="dxa"/>
+            <w:tcW w:w="1417" w:type="dxa"/>
           </w:tcPr>
           <w:p/>
         </w:tc>
         <w:tc>
           <w:tcPr>
-            <w:tcW w:w="1842" w:type="dxa"/>
+            <w:tcW w:w="2127" w:type="dxa"/>
           </w:tcPr>
           <w:p>
             <w:r>
@@ -3304,14 +4774,11 @@
         </w:tc>
         <w:tc>
           <w:tcPr>
-            <w:tcW w:w="2784" w:type="dxa"/>
-          </w:tcPr>
-          <w:p>
-            <w:r>
-              <w:t>The primary key identifier</w:t>
-            </w:r>
-            <w:r>
-              <w:t xml:space="preserve"> of the song</w:t>
+            <w:tcW w:w="2925" w:type="dxa"/>
+          </w:tcPr>
+          <w:p>
+            <w:r>
+              <w:t>The primary key identifier of the bridge</w:t>
             </w:r>
           </w:p>
         </w:tc>
@@ -3319,19 +4786,17 @@
       <w:tr>
         <w:tc>
           <w:tcPr>
-            <w:tcW w:w="1803" w:type="dxa"/>
-          </w:tcPr>
-          <w:p>
-            <w:proofErr w:type="spellStart"/>
-            <w:r>
-              <w:t>GenreID</w:t>
-            </w:r>
-            <w:proofErr w:type="spellEnd"/>
-          </w:p>
-        </w:tc>
-        <w:tc>
-          <w:tcPr>
-            <w:tcW w:w="1169" w:type="dxa"/>
+            <w:tcW w:w="1413" w:type="dxa"/>
+          </w:tcPr>
+          <w:p>
+            <w:r>
+              <w:t>SongID</w:t>
+            </w:r>
+          </w:p>
+        </w:tc>
+        <w:tc>
+          <w:tcPr>
+            <w:tcW w:w="1134" w:type="dxa"/>
           </w:tcPr>
           <w:p>
             <w:r>
@@ -3341,27 +4806,33 @@
         </w:tc>
         <w:tc>
           <w:tcPr>
-            <w:tcW w:w="1418" w:type="dxa"/>
+            <w:tcW w:w="1417" w:type="dxa"/>
           </w:tcPr>
           <w:p/>
         </w:tc>
         <w:tc>
           <w:tcPr>
-            <w:tcW w:w="1842" w:type="dxa"/>
-          </w:tcPr>
-          <w:p>
-            <w:r>
-              <w:t>Not null, Unique</w:t>
-            </w:r>
-          </w:p>
-        </w:tc>
-        <w:tc>
-          <w:tcPr>
-            <w:tcW w:w="2784" w:type="dxa"/>
-          </w:tcPr>
-          <w:p>
-            <w:r>
-              <w:t>The primary key identifier of the genre</w:t>
+            <w:tcW w:w="2127" w:type="dxa"/>
+          </w:tcPr>
+          <w:p>
+            <w:r>
+              <w:t>Not null</w:t>
+            </w:r>
+          </w:p>
+        </w:tc>
+        <w:tc>
+          <w:tcPr>
+            <w:tcW w:w="2925" w:type="dxa"/>
+          </w:tcPr>
+          <w:p>
+            <w:r>
+              <w:t xml:space="preserve">The </w:t>
+            </w:r>
+            <w:r>
+              <w:t>Foreign</w:t>
+            </w:r>
+            <w:r>
+              <w:t xml:space="preserve"> key identifier of the song</w:t>
             </w:r>
           </w:p>
         </w:tc>
@@ -3369,37 +4840,36 @@
       <w:tr>
         <w:tc>
           <w:tcPr>
-            <w:tcW w:w="1803" w:type="dxa"/>
-          </w:tcPr>
-          <w:p>
-            <w:r>
-              <w:t>Name</w:t>
-            </w:r>
-          </w:p>
-        </w:tc>
-        <w:tc>
-          <w:tcPr>
-            <w:tcW w:w="1169" w:type="dxa"/>
-          </w:tcPr>
-          <w:p>
-            <w:r>
-              <w:t>Text</w:t>
-            </w:r>
-          </w:p>
-        </w:tc>
-        <w:tc>
-          <w:tcPr>
-            <w:tcW w:w="1418" w:type="dxa"/>
-          </w:tcPr>
-          <w:p>
-            <w:r>
-              <w:t>50</w:t>
-            </w:r>
-          </w:p>
-        </w:tc>
-        <w:tc>
-          <w:tcPr>
-            <w:tcW w:w="1842" w:type="dxa"/>
+            <w:tcW w:w="1413" w:type="dxa"/>
+          </w:tcPr>
+          <w:p>
+            <w:r>
+              <w:t>Album</w:t>
+            </w:r>
+            <w:r>
+              <w:t>ID</w:t>
+            </w:r>
+          </w:p>
+        </w:tc>
+        <w:tc>
+          <w:tcPr>
+            <w:tcW w:w="1134" w:type="dxa"/>
+          </w:tcPr>
+          <w:p>
+            <w:r>
+              <w:t>Integer</w:t>
+            </w:r>
+          </w:p>
+        </w:tc>
+        <w:tc>
+          <w:tcPr>
+            <w:tcW w:w="1417" w:type="dxa"/>
+          </w:tcPr>
+          <w:p/>
+        </w:tc>
+        <w:tc>
+          <w:tcPr>
+            <w:tcW w:w="2127" w:type="dxa"/>
           </w:tcPr>
           <w:p>
             <w:r>
@@ -3409,11 +4879,121 @@
         </w:tc>
         <w:tc>
           <w:tcPr>
-            <w:tcW w:w="2784" w:type="dxa"/>
-          </w:tcPr>
-          <w:p>
-            <w:r>
-              <w:t>The name of the record item</w:t>
+            <w:tcW w:w="2925" w:type="dxa"/>
+          </w:tcPr>
+          <w:p>
+            <w:r>
+              <w:t xml:space="preserve">The </w:t>
+            </w:r>
+            <w:r>
+              <w:t>Foreign</w:t>
+            </w:r>
+            <w:r>
+              <w:t xml:space="preserve"> key identifier of the </w:t>
+            </w:r>
+            <w:r>
+              <w:t>album</w:t>
+            </w:r>
+          </w:p>
+        </w:tc>
+      </w:tr>
+    </w:tbl>
+    <w:p>
+      <w:pPr>
+        <w:rPr>
+          <w:b/>
+          <w:bCs/>
+        </w:rPr>
+      </w:pPr>
+    </w:p>
+    <w:p>
+      <w:pPr>
+        <w:rPr>
+          <w:b/>
+          <w:bCs/>
+        </w:rPr>
+      </w:pPr>
+      <w:r>
+        <w:rPr>
+          <w:b/>
+          <w:bCs/>
+        </w:rPr>
+        <w:t>SongGenre</w:t>
+      </w:r>
+      <w:r>
+        <w:rPr>
+          <w:b/>
+          <w:bCs/>
+        </w:rPr>
+        <w:t>Bridge</w:t>
+      </w:r>
+    </w:p>
+    <w:tbl>
+      <w:tblPr>
+        <w:tblStyle w:val="TableGrid"/>
+        <w:tblW w:w="0" w:type="auto"/>
+        <w:tblLook w:val="04A0" w:firstRow="1" w:lastRow="0" w:firstColumn="1" w:lastColumn="0" w:noHBand="0" w:noVBand="1"/>
+      </w:tblPr>
+      <w:tblGrid>
+        <w:gridCol w:w="1413"/>
+        <w:gridCol w:w="1134"/>
+        <w:gridCol w:w="1417"/>
+        <w:gridCol w:w="2127"/>
+        <w:gridCol w:w="2925"/>
+      </w:tblGrid>
+      <w:tr>
+        <w:tc>
+          <w:tcPr>
+            <w:tcW w:w="1413" w:type="dxa"/>
+            <w:shd w:val="clear" w:color="auto" w:fill="C5F0FF"/>
+          </w:tcPr>
+          <w:p>
+            <w:r>
+              <w:t>Field Name</w:t>
+            </w:r>
+          </w:p>
+        </w:tc>
+        <w:tc>
+          <w:tcPr>
+            <w:tcW w:w="1134" w:type="dxa"/>
+            <w:shd w:val="clear" w:color="auto" w:fill="C5F0FF"/>
+          </w:tcPr>
+          <w:p>
+            <w:r>
+              <w:t>Data Type</w:t>
+            </w:r>
+          </w:p>
+        </w:tc>
+        <w:tc>
+          <w:tcPr>
+            <w:tcW w:w="1417" w:type="dxa"/>
+            <w:shd w:val="clear" w:color="auto" w:fill="C5F0FF"/>
+          </w:tcPr>
+          <w:p>
+            <w:r>
+              <w:t>Size/Format Default</w:t>
+            </w:r>
+          </w:p>
+        </w:tc>
+        <w:tc>
+          <w:tcPr>
+            <w:tcW w:w="2127" w:type="dxa"/>
+            <w:shd w:val="clear" w:color="auto" w:fill="C5F0FF"/>
+          </w:tcPr>
+          <w:p>
+            <w:r>
+              <w:t>Constraints</w:t>
+            </w:r>
+          </w:p>
+        </w:tc>
+        <w:tc>
+          <w:tcPr>
+            <w:tcW w:w="2925" w:type="dxa"/>
+            <w:shd w:val="clear" w:color="auto" w:fill="C5F0FF"/>
+          </w:tcPr>
+          <w:p>
+            <w:r>
+              <w:t>Description</w:t>
             </w:r>
           </w:p>
         </w:tc>
@@ -3421,47 +5001,47 @@
       <w:tr>
         <w:tc>
           <w:tcPr>
-            <w:tcW w:w="1803" w:type="dxa"/>
-          </w:tcPr>
-          <w:p>
-            <w:r>
-              <w:t>Description</w:t>
-            </w:r>
-          </w:p>
-        </w:tc>
-        <w:tc>
-          <w:tcPr>
-            <w:tcW w:w="1169" w:type="dxa"/>
-          </w:tcPr>
-          <w:p>
-            <w:r>
-              <w:t>Text</w:t>
-            </w:r>
-          </w:p>
-        </w:tc>
-        <w:tc>
-          <w:tcPr>
-            <w:tcW w:w="1418" w:type="dxa"/>
-          </w:tcPr>
-          <w:p>
-            <w:r>
-              <w:t>256</w:t>
-            </w:r>
-          </w:p>
-        </w:tc>
-        <w:tc>
-          <w:tcPr>
-            <w:tcW w:w="1842" w:type="dxa"/>
+            <w:tcW w:w="1413" w:type="dxa"/>
+          </w:tcPr>
+          <w:p>
+            <w:r>
+              <w:t>BridgeID</w:t>
+            </w:r>
+          </w:p>
+        </w:tc>
+        <w:tc>
+          <w:tcPr>
+            <w:tcW w:w="1134" w:type="dxa"/>
+          </w:tcPr>
+          <w:p>
+            <w:r>
+              <w:t>Integer</w:t>
+            </w:r>
+          </w:p>
+        </w:tc>
+        <w:tc>
+          <w:tcPr>
+            <w:tcW w:w="1417" w:type="dxa"/>
           </w:tcPr>
           <w:p/>
         </w:tc>
         <w:tc>
           <w:tcPr>
-            <w:tcW w:w="2784" w:type="dxa"/>
-          </w:tcPr>
-          <w:p>
-            <w:r>
-              <w:t>A description of the item</w:t>
+            <w:tcW w:w="2127" w:type="dxa"/>
+          </w:tcPr>
+          <w:p>
+            <w:r>
+              <w:t>Not null, Unique</w:t>
+            </w:r>
+          </w:p>
+        </w:tc>
+        <w:tc>
+          <w:tcPr>
+            <w:tcW w:w="2925" w:type="dxa"/>
+          </w:tcPr>
+          <w:p>
+            <w:r>
+              <w:t>The primary key identifier of the bridge</w:t>
             </w:r>
           </w:p>
         </w:tc>
@@ -3469,52 +5049,47 @@
       <w:tr>
         <w:tc>
           <w:tcPr>
-            <w:tcW w:w="1803" w:type="dxa"/>
-          </w:tcPr>
-          <w:p>
-            <w:proofErr w:type="spellStart"/>
-            <w:r>
-              <w:t>ReleaseDate</w:t>
-            </w:r>
-            <w:proofErr w:type="spellEnd"/>
-          </w:p>
-        </w:tc>
-        <w:tc>
-          <w:tcPr>
-            <w:tcW w:w="1169" w:type="dxa"/>
-          </w:tcPr>
-          <w:p>
-            <w:r>
-              <w:t>Date</w:t>
-            </w:r>
-          </w:p>
-        </w:tc>
-        <w:tc>
-          <w:tcPr>
-            <w:tcW w:w="1418" w:type="dxa"/>
-          </w:tcPr>
-          <w:p>
-            <w:r>
-              <w:t>10</w:t>
-            </w:r>
-          </w:p>
-        </w:tc>
-        <w:tc>
-          <w:tcPr>
-            <w:tcW w:w="1842" w:type="dxa"/>
+            <w:tcW w:w="1413" w:type="dxa"/>
+          </w:tcPr>
+          <w:p>
+            <w:r>
+              <w:t>SongID</w:t>
+            </w:r>
+          </w:p>
+        </w:tc>
+        <w:tc>
+          <w:tcPr>
+            <w:tcW w:w="1134" w:type="dxa"/>
+          </w:tcPr>
+          <w:p>
+            <w:r>
+              <w:t>Integer</w:t>
+            </w:r>
+          </w:p>
+        </w:tc>
+        <w:tc>
+          <w:tcPr>
+            <w:tcW w:w="1417" w:type="dxa"/>
           </w:tcPr>
           <w:p/>
         </w:tc>
         <w:tc>
           <w:tcPr>
-            <w:tcW w:w="2784" w:type="dxa"/>
-          </w:tcPr>
-          <w:p>
-            <w:r>
-              <w:t>The date in which the song/album was</w:t>
-            </w:r>
-            <w:r>
-              <w:t xml:space="preserve"> released</w:t>
+            <w:tcW w:w="2127" w:type="dxa"/>
+          </w:tcPr>
+          <w:p>
+            <w:r>
+              <w:t>Not null</w:t>
+            </w:r>
+          </w:p>
+        </w:tc>
+        <w:tc>
+          <w:tcPr>
+            <w:tcW w:w="2925" w:type="dxa"/>
+          </w:tcPr>
+          <w:p>
+            <w:r>
+              <w:t>The Foreign key identifier of the song</w:t>
             </w:r>
           </w:p>
         </w:tc>
@@ -3522,39 +5097,33 @@
       <w:tr>
         <w:tc>
           <w:tcPr>
-            <w:tcW w:w="1803" w:type="dxa"/>
-          </w:tcPr>
-          <w:p>
-            <w:proofErr w:type="spellStart"/>
-            <w:r>
-              <w:t>StageName</w:t>
-            </w:r>
-            <w:proofErr w:type="spellEnd"/>
-          </w:p>
-        </w:tc>
-        <w:tc>
-          <w:tcPr>
-            <w:tcW w:w="1169" w:type="dxa"/>
-          </w:tcPr>
-          <w:p>
-            <w:r>
-              <w:t>Text</w:t>
-            </w:r>
-          </w:p>
-        </w:tc>
-        <w:tc>
-          <w:tcPr>
-            <w:tcW w:w="1418" w:type="dxa"/>
-          </w:tcPr>
-          <w:p>
-            <w:r>
-              <w:t>50</w:t>
-            </w:r>
-          </w:p>
-        </w:tc>
-        <w:tc>
-          <w:tcPr>
-            <w:tcW w:w="1842" w:type="dxa"/>
+            <w:tcW w:w="1413" w:type="dxa"/>
+          </w:tcPr>
+          <w:p>
+            <w:r>
+              <w:t>GenreID</w:t>
+            </w:r>
+          </w:p>
+        </w:tc>
+        <w:tc>
+          <w:tcPr>
+            <w:tcW w:w="1134" w:type="dxa"/>
+          </w:tcPr>
+          <w:p>
+            <w:r>
+              <w:t>Integer</w:t>
+            </w:r>
+          </w:p>
+        </w:tc>
+        <w:tc>
+          <w:tcPr>
+            <w:tcW w:w="1417" w:type="dxa"/>
+          </w:tcPr>
+          <w:p/>
+        </w:tc>
+        <w:tc>
+          <w:tcPr>
+            <w:tcW w:w="2127" w:type="dxa"/>
           </w:tcPr>
           <w:p>
             <w:r>
@@ -3564,215 +5133,32 @@
         </w:tc>
         <w:tc>
           <w:tcPr>
-            <w:tcW w:w="2784" w:type="dxa"/>
-          </w:tcPr>
-          <w:p>
-            <w:r>
-              <w:t>The known stage name of the artist</w:t>
-            </w:r>
-          </w:p>
-        </w:tc>
-      </w:tr>
-      <w:tr>
-        <w:tc>
-          <w:tcPr>
-            <w:tcW w:w="1803" w:type="dxa"/>
-          </w:tcPr>
-          <w:p>
-            <w:r>
-              <w:t>FirstName</w:t>
-            </w:r>
-          </w:p>
-        </w:tc>
-        <w:tc>
-          <w:tcPr>
-            <w:tcW w:w="1169" w:type="dxa"/>
-          </w:tcPr>
-          <w:p>
-            <w:r>
-              <w:t>Text</w:t>
-            </w:r>
-          </w:p>
-        </w:tc>
-        <w:tc>
-          <w:tcPr>
-            <w:tcW w:w="1418" w:type="dxa"/>
-          </w:tcPr>
-          <w:p>
-            <w:r>
-              <w:t>50</w:t>
-            </w:r>
-          </w:p>
-        </w:tc>
-        <w:tc>
-          <w:tcPr>
-            <w:tcW w:w="1842" w:type="dxa"/>
-          </w:tcPr>
-          <w:p/>
-        </w:tc>
-        <w:tc>
-          <w:tcPr>
-            <w:tcW w:w="2784" w:type="dxa"/>
-          </w:tcPr>
-          <w:p>
-            <w:r>
-              <w:t>The artists actual first name</w:t>
-            </w:r>
-          </w:p>
-        </w:tc>
-      </w:tr>
-      <w:tr>
-        <w:tc>
-          <w:tcPr>
-            <w:tcW w:w="1803" w:type="dxa"/>
-          </w:tcPr>
-          <w:p>
-            <w:r>
-              <w:t>LastName</w:t>
-            </w:r>
-          </w:p>
-        </w:tc>
-        <w:tc>
-          <w:tcPr>
-            <w:tcW w:w="1169" w:type="dxa"/>
-          </w:tcPr>
-          <w:p>
-            <w:r>
-              <w:t>Text</w:t>
-            </w:r>
-          </w:p>
-        </w:tc>
-        <w:tc>
-          <w:tcPr>
-            <w:tcW w:w="1418" w:type="dxa"/>
-          </w:tcPr>
-          <w:p>
-            <w:r>
-              <w:t>50</w:t>
-            </w:r>
-          </w:p>
-        </w:tc>
-        <w:tc>
-          <w:tcPr>
-            <w:tcW w:w="1842" w:type="dxa"/>
-          </w:tcPr>
-          <w:p/>
-        </w:tc>
-        <w:tc>
-          <w:tcPr>
-            <w:tcW w:w="2784" w:type="dxa"/>
-          </w:tcPr>
-          <w:p>
-            <w:r>
-              <w:t>The artists actual last name</w:t>
-            </w:r>
-          </w:p>
-        </w:tc>
-      </w:tr>
-      <w:tr>
-        <w:tc>
-          <w:tcPr>
-            <w:tcW w:w="1803" w:type="dxa"/>
-          </w:tcPr>
-          <w:p>
-            <w:r>
-              <w:t>Length</w:t>
-            </w:r>
-          </w:p>
-        </w:tc>
-        <w:tc>
-          <w:tcPr>
-            <w:tcW w:w="1169" w:type="dxa"/>
-          </w:tcPr>
-          <w:p>
-            <w:r>
-              <w:t>Integer</w:t>
-            </w:r>
-          </w:p>
-        </w:tc>
-        <w:tc>
-          <w:tcPr>
-            <w:tcW w:w="1418" w:type="dxa"/>
-          </w:tcPr>
-          <w:p>
-            <w:r>
-              <w:t>4</w:t>
-            </w:r>
-          </w:p>
-        </w:tc>
-        <w:tc>
-          <w:tcPr>
-            <w:tcW w:w="1842" w:type="dxa"/>
-          </w:tcPr>
-          <w:p/>
-        </w:tc>
-        <w:tc>
-          <w:tcPr>
-            <w:tcW w:w="2784" w:type="dxa"/>
-          </w:tcPr>
-          <w:p>
-            <w:r>
-              <w:t>The length of the song in seconds</w:t>
-            </w:r>
-          </w:p>
-        </w:tc>
-      </w:tr>
-      <w:tr>
-        <w:tc>
-          <w:tcPr>
-            <w:tcW w:w="1803" w:type="dxa"/>
-          </w:tcPr>
-          <w:p>
-            <w:proofErr w:type="spellStart"/>
-            <w:r>
-              <w:t>DateListenedTo</w:t>
-            </w:r>
-            <w:proofErr w:type="spellEnd"/>
-          </w:p>
-        </w:tc>
-        <w:tc>
-          <w:tcPr>
-            <w:tcW w:w="1169" w:type="dxa"/>
-          </w:tcPr>
-          <w:p>
-            <w:r>
-              <w:t>Date</w:t>
-            </w:r>
-          </w:p>
-        </w:tc>
-        <w:tc>
-          <w:tcPr>
-            <w:tcW w:w="1418" w:type="dxa"/>
-          </w:tcPr>
-          <w:p>
-            <w:r>
-              <w:t>10</w:t>
-            </w:r>
-          </w:p>
-        </w:tc>
-        <w:tc>
-          <w:tcPr>
-            <w:tcW w:w="1842" w:type="dxa"/>
-          </w:tcPr>
-          <w:p>
-            <w:r>
-              <w:t>Not null</w:t>
-            </w:r>
-          </w:p>
-        </w:tc>
-        <w:tc>
-          <w:tcPr>
-            <w:tcW w:w="2784" w:type="dxa"/>
-          </w:tcPr>
-          <w:p>
-            <w:r>
-              <w:t>The date on which the song was listened to, and subsequently inputted into the ‘recently played songs’ entity</w:t>
+            <w:tcW w:w="2925" w:type="dxa"/>
+          </w:tcPr>
+          <w:p>
+            <w:r>
+              <w:t>The Foreign key identifier of the genre</w:t>
             </w:r>
           </w:p>
         </w:tc>
       </w:tr>
     </w:tbl>
-    <w:p/>
+    <w:p>
+      <w:pPr>
+        <w:rPr>
+          <w:b/>
+          <w:bCs/>
+        </w:rPr>
+      </w:pPr>
+    </w:p>
+    <w:p>
+      <w:pPr>
+        <w:rPr>
+          <w:b/>
+          <w:bCs/>
+        </w:rPr>
+      </w:pPr>
+    </w:p>
     <w:p>
       <w:pPr>
         <w:rPr>
@@ -3895,15 +5281,7 @@
               <w:cnfStyle w:val="000000000000" w:firstRow="0" w:lastRow="0" w:firstColumn="0" w:lastColumn="0" w:oddVBand="0" w:evenVBand="0" w:oddHBand="0" w:evenHBand="0" w:firstRowFirstColumn="0" w:firstRowLastColumn="0" w:lastRowFirstColumn="0" w:lastRowLastColumn="0"/>
             </w:pPr>
             <w:r>
-              <w:t xml:space="preserve">Stores all the necessary data </w:t>
-            </w:r>
-            <w:proofErr w:type="gramStart"/>
-            <w:r>
-              <w:t>in order to</w:t>
-            </w:r>
-            <w:proofErr w:type="gramEnd"/>
-            <w:r>
-              <w:t xml:space="preserve"> charge a customer’s credit/debit card for any purchases they make</w:t>
+              <w:t>Stores all the necessary data in order to charge a customer’s credit/debit card for any purchases they make</w:t>
             </w:r>
           </w:p>
         </w:tc>
@@ -3932,15 +5310,7 @@
               <w:cnfStyle w:val="000000100000" w:firstRow="0" w:lastRow="0" w:firstColumn="0" w:lastColumn="0" w:oddVBand="0" w:evenVBand="0" w:oddHBand="1" w:evenHBand="0" w:firstRowFirstColumn="0" w:firstRowLastColumn="0" w:lastRowFirstColumn="0" w:lastRowLastColumn="0"/>
             </w:pPr>
             <w:r>
-              <w:t xml:space="preserve">Stores the invoices in each record, of each purchase of the subscription made. Customers must purchase a subscription either monthly, or every six months, </w:t>
-            </w:r>
-            <w:proofErr w:type="gramStart"/>
-            <w:r>
-              <w:t>in order to</w:t>
-            </w:r>
-            <w:proofErr w:type="gramEnd"/>
-            <w:r>
-              <w:t xml:space="preserve"> continue streaming songs. This entity stores all the necessary sales information of that purchase</w:t>
+              <w:t>Stores the invoices in each record, of each purchase of the subscription made. Customers must purchase a subscription either monthly, or every six months, in order to continue streaming songs. This entity stores all the necessary sales information of that purchase</w:t>
             </w:r>
           </w:p>
         </w:tc>
@@ -4008,7 +5378,6 @@
           </w:tcPr>
           <w:p>
             <w:r>
-              <w:lastRenderedPageBreak/>
               <w:t>Album</w:t>
             </w:r>
           </w:p>
@@ -4109,15 +5478,7 @@
               <w:cnfStyle w:val="000000100000" w:firstRow="0" w:lastRow="0" w:firstColumn="0" w:lastColumn="0" w:oddVBand="0" w:evenVBand="0" w:oddHBand="1" w:evenHBand="0" w:firstRowFirstColumn="0" w:firstRowLastColumn="0" w:lastRowFirstColumn="0" w:lastRowLastColumn="0"/>
             </w:pPr>
             <w:r>
-              <w:t xml:space="preserve">This bridging table resolves the many to many </w:t>
-            </w:r>
-            <w:proofErr w:type="gramStart"/>
-            <w:r>
-              <w:t>relation</w:t>
-            </w:r>
-            <w:proofErr w:type="gramEnd"/>
-            <w:r>
-              <w:t xml:space="preserve"> of ‘Song’s and ‘Artist’s, as naturally an artist can release many songs, and as artists collaborate, a ‘Song’ can have multiple artists that contributed to it. So, this bridging table resolves this many to many relation</w:t>
+              <w:t>This bridging table resolves the many to many relation of ‘Song’s and ‘Artist’s, as naturally an artist can release many songs, and as artists collaborate, a ‘Song’ can have multiple artists that contributed to it. So, this bridging table resolves this many to many relation</w:t>
             </w:r>
           </w:p>
         </w:tc>
@@ -4143,21 +5504,12 @@
               <w:cnfStyle w:val="000000000000" w:firstRow="0" w:lastRow="0" w:firstColumn="0" w:lastColumn="0" w:oddVBand="0" w:evenVBand="0" w:oddHBand="0" w:evenHBand="0" w:firstRowFirstColumn="0" w:firstRowLastColumn="0" w:lastRowFirstColumn="0" w:lastRowLastColumn="0"/>
             </w:pPr>
             <w:r>
-              <w:t xml:space="preserve">This is a bridging table between the entities ‘Song’ and ‘Genre’, this resolves the many to many </w:t>
-            </w:r>
-            <w:proofErr w:type="gramStart"/>
-            <w:r>
-              <w:t>relation</w:t>
-            </w:r>
-            <w:proofErr w:type="gramEnd"/>
-            <w:r>
-              <w:t xml:space="preserve"> of the two. As multiple songs share the same genre. And a Song can have multiple genres such as ‘Pop rock’</w:t>
+              <w:t>This is a bridging table between the entities ‘Song’ and ‘Genre’, this resolves the many to many relation of the two. As multiple songs share the same genre. And a Song can have multiple genres such as ‘Pop rock’</w:t>
             </w:r>
           </w:p>
         </w:tc>
       </w:tr>
     </w:tbl>
-    <w:p/>
     <w:p/>
     <w:p>
       <w:pPr>
@@ -4183,7 +5535,10 @@
         </w:numPr>
       </w:pPr>
       <w:r>
-        <w:t>A query that can insert a new record into</w:t>
+        <w:t>I</w:t>
+      </w:r>
+      <w:r>
+        <w:t>nsert a new record into</w:t>
       </w:r>
       <w:r>
         <w:t xml:space="preserve"> the customer table</w:t>
@@ -4213,15 +5568,7 @@
         </w:numPr>
       </w:pPr>
       <w:r>
-        <w:t xml:space="preserve">Get </w:t>
-      </w:r>
-      <w:proofErr w:type="gramStart"/>
-      <w:r>
-        <w:t>all of</w:t>
-      </w:r>
-      <w:proofErr w:type="gramEnd"/>
-      <w:r>
-        <w:t xml:space="preserve"> a customer’s recently played songs</w:t>
+        <w:t>Get all of a customer’s recently played songs</w:t>
       </w:r>
     </w:p>
     <w:p>
@@ -4260,15 +5607,7 @@
         </w:numPr>
       </w:pPr>
       <w:r>
-        <w:t xml:space="preserve">Get </w:t>
-      </w:r>
-      <w:proofErr w:type="gramStart"/>
-      <w:r>
-        <w:t>all of</w:t>
-      </w:r>
-      <w:proofErr w:type="gramEnd"/>
-      <w:r>
-        <w:t xml:space="preserve"> an </w:t>
+        <w:t xml:space="preserve">Get all of an </w:t>
       </w:r>
       <w:r>
         <w:t>artist’s</w:t>
@@ -4315,114 +5654,19 @@
     </w:p>
     <w:p>
       <w:pPr>
-        <w:rPr>
-          <w:b/>
-          <w:bCs/>
-        </w:rPr>
-      </w:pPr>
-    </w:p>
-    <w:p>
-      <w:pPr>
-        <w:rPr>
-          <w:b/>
-          <w:bCs/>
-        </w:rPr>
-      </w:pPr>
-    </w:p>
-    <w:p>
-      <w:pPr>
-        <w:rPr>
-          <w:b/>
-          <w:bCs/>
-        </w:rPr>
-      </w:pPr>
-    </w:p>
-    <w:p>
-      <w:pPr>
-        <w:rPr>
-          <w:b/>
-          <w:bCs/>
-        </w:rPr>
-      </w:pPr>
-    </w:p>
-    <w:p>
-      <w:pPr>
-        <w:rPr>
-          <w:b/>
-          <w:bCs/>
-        </w:rPr>
-      </w:pPr>
-    </w:p>
-    <w:p>
-      <w:pPr>
-        <w:rPr>
-          <w:b/>
-          <w:bCs/>
-        </w:rPr>
-      </w:pPr>
-    </w:p>
-    <w:p>
-      <w:pPr>
-        <w:rPr>
-          <w:b/>
-          <w:bCs/>
-        </w:rPr>
-      </w:pPr>
-    </w:p>
-    <w:p>
-      <w:pPr>
-        <w:rPr>
-          <w:b/>
-          <w:bCs/>
-        </w:rPr>
-      </w:pPr>
-    </w:p>
-    <w:p>
-      <w:pPr>
-        <w:rPr>
-          <w:b/>
-          <w:bCs/>
-        </w:rPr>
-      </w:pPr>
-    </w:p>
-    <w:p>
-      <w:pPr>
-        <w:rPr>
-          <w:b/>
-          <w:bCs/>
-        </w:rPr>
-      </w:pPr>
-    </w:p>
-    <w:p>
-      <w:pPr>
-        <w:rPr>
-          <w:b/>
-          <w:bCs/>
-        </w:rPr>
-      </w:pPr>
-    </w:p>
-    <w:p>
-      <w:pPr>
-        <w:rPr>
-          <w:b/>
-          <w:bCs/>
-        </w:rPr>
-      </w:pPr>
-    </w:p>
-    <w:p>
-      <w:pPr>
-        <w:rPr>
-          <w:b/>
-          <w:bCs/>
-        </w:rPr>
-      </w:pPr>
-    </w:p>
-    <w:p>
-      <w:pPr>
-        <w:rPr>
-          <w:b/>
-          <w:bCs/>
-        </w:rPr>
+        <w:pStyle w:val="ListParagraph"/>
+        <w:numPr>
+          <w:ilvl w:val="0"/>
+          <w:numId w:val="11"/>
+        </w:numPr>
+      </w:pPr>
+      <w:r>
+        <w:t>Change a customer’s password</w:t>
+      </w:r>
+    </w:p>
+    <w:p>
+      <w:pPr>
+        <w:pStyle w:val="ListParagraph"/>
       </w:pPr>
     </w:p>
     <w:p>
@@ -4433,11 +5677,21 @@
           <w:bCs/>
         </w:rPr>
       </w:pPr>
-      <w:r>
-        <w:rPr>
-          <w:b/>
-          <w:bCs/>
-        </w:rPr>
+    </w:p>
+    <w:p>
+      <w:pPr>
+        <w:jc w:val="center"/>
+        <w:rPr>
+          <w:b/>
+          <w:bCs/>
+        </w:rPr>
+      </w:pPr>
+      <w:r>
+        <w:rPr>
+          <w:b/>
+          <w:bCs/>
+        </w:rPr>
+        <w:lastRenderedPageBreak/>
         <w:t>Appendix</w:t>
       </w:r>
     </w:p>
@@ -4529,17 +5783,8 @@
           <w:i/>
           <w:iCs/>
         </w:rPr>
-        <w:t xml:space="preserve">ethics and law, ethical hacking </w:t>
-      </w:r>
-      <w:proofErr w:type="spellStart"/>
-      <w:r>
-        <w:rPr>
-          <w:i/>
-          <w:iCs/>
-        </w:rPr>
-        <w:t>hacking</w:t>
-      </w:r>
-      <w:proofErr w:type="spellEnd"/>
+        <w:t>ethics and law, ethical hacking hacking</w:t>
+      </w:r>
       <w:r>
         <w:t>. https://cewaedu.sharepoint.com/sites/Section_8615-ATCSC_1-2024/_layouts/15/Doc.aspx?sourcedoc={7efdbbfd-a216-4eae-a831-42c726fac0cf}&amp;action=view&amp;wd=target%28_Content%20Library%2FT2W10.one%7Cb3e9cecc-8cf7-449f-898f- 28724e241c64%2FEthics%20and%20Law%2C%20Ethical%20Hacking%20Hacking%7Cecc5966d-16d6-4642-bc7d-8a09dca2feb9%2F%29. </w:t>
       </w:r>
@@ -6506,6 +7751,7 @@
   <w:style w:type="paragraph" w:default="1" w:styleId="Normal">
     <w:name w:val="Normal"/>
     <w:qFormat/>
+    <w:rsid w:val="0044440B"/>
   </w:style>
   <w:style w:type="paragraph" w:styleId="Heading1">
     <w:name w:val="heading 1"/>

</xml_diff>